<commit_message>
Alteração das APIs e Documentos de intermediary e referenced-network para rota de products-services para channels Versões
intermediary.yaml v1.1.0
referenced-network.yaml v1.1.0
</commit_message>
<xml_diff>
--- a/documentation/source/files/docs/intermediary.docx
+++ b/documentation/source/files/docs/intermediary.docx
@@ -1,6 +1,6 @@
 
 <file path=word/document.xml><?xml version="1.0" encoding="utf-8"?>
-<w:document xmlns:wpc="http://schemas.microsoft.com/office/word/2010/wordprocessingCanvas" xmlns:cx="http://schemas.microsoft.com/office/drawing/2014/chartex" xmlns:cx1="http://schemas.microsoft.com/office/drawing/2015/9/8/chartex" xmlns:cx2="http://schemas.microsoft.com/office/drawing/2015/10/21/chartex" xmlns:cx3="http://schemas.microsoft.com/office/drawing/2016/5/9/chartex" xmlns:cx4="http://schemas.microsoft.com/office/drawing/2016/5/10/chartex" xmlns:cx5="http://schemas.microsoft.com/office/drawing/2016/5/11/chartex" xmlns:cx6="http://schemas.microsoft.com/office/drawing/2016/5/12/chartex" xmlns:cx7="http://schemas.microsoft.com/office/drawing/2016/5/13/chartex" xmlns:cx8="http://schemas.microsoft.com/office/drawing/2016/5/14/chartex" xmlns:mc="http://schemas.openxmlformats.org/markup-compatibility/2006" xmlns:aink="http://schemas.microsoft.com/office/drawing/2016/ink" xmlns:am3d="http://schemas.microsoft.com/office/drawing/2017/model3d" xmlns:o="urn:schemas-microsoft-com:office:office" xmlns:r="http://schemas.openxmlformats.org/officeDocument/2006/relationships" xmlns:m="http://schemas.openxmlformats.org/officeDocument/2006/math" xmlns:v="urn:schemas-microsoft-com:vml" xmlns:wp14="http://schemas.microsoft.com/office/word/2010/wordprocessingDrawing" xmlns:wp="http://schemas.openxmlformats.org/drawingml/2006/wordprocessingDrawing" xmlns:w10="urn:schemas-microsoft-com:office:word" xmlns:w="http://schemas.openxmlformats.org/wordprocessingml/2006/main" xmlns:w14="http://schemas.microsoft.com/office/word/2010/wordml" xmlns:w15="http://schemas.microsoft.com/office/word/2012/wordml" xmlns:w16cex="http://schemas.microsoft.com/office/word/2018/wordml/cex" xmlns:w16cid="http://schemas.microsoft.com/office/word/2016/wordml/cid" xmlns:w16="http://schemas.microsoft.com/office/word/2018/wordml" xmlns:w16sdtdh="http://schemas.microsoft.com/office/word/2020/wordml/sdtdatahash" xmlns:w16se="http://schemas.microsoft.com/office/word/2015/wordml/symex" xmlns:wpg="http://schemas.microsoft.com/office/word/2010/wordprocessingGroup" xmlns:wpi="http://schemas.microsoft.com/office/word/2010/wordprocessingInk" xmlns:wne="http://schemas.microsoft.com/office/word/2006/wordml" xmlns:wps="http://schemas.microsoft.com/office/word/2010/wordprocessingShape" mc:Ignorable="w14 w15 w16se w16cid w16 w16cex w16sdtdh wp14">
+<w:document xmlns:wpc="http://schemas.microsoft.com/office/word/2010/wordprocessingCanvas" xmlns:cx="http://schemas.microsoft.com/office/drawing/2014/chartex" xmlns:cx1="http://schemas.microsoft.com/office/drawing/2015/9/8/chartex" xmlns:cx2="http://schemas.microsoft.com/office/drawing/2015/10/21/chartex" xmlns:cx3="http://schemas.microsoft.com/office/drawing/2016/5/9/chartex" xmlns:cx4="http://schemas.microsoft.com/office/drawing/2016/5/10/chartex" xmlns:cx5="http://schemas.microsoft.com/office/drawing/2016/5/11/chartex" xmlns:cx6="http://schemas.microsoft.com/office/drawing/2016/5/12/chartex" xmlns:cx7="http://schemas.microsoft.com/office/drawing/2016/5/13/chartex" xmlns:cx8="http://schemas.microsoft.com/office/drawing/2016/5/14/chartex" xmlns:mc="http://schemas.openxmlformats.org/markup-compatibility/2006" xmlns:aink="http://schemas.microsoft.com/office/drawing/2016/ink" xmlns:am3d="http://schemas.microsoft.com/office/drawing/2017/model3d" xmlns:o="urn:schemas-microsoft-com:office:office" xmlns:oel="http://schemas.microsoft.com/office/2019/extlst" xmlns:r="http://schemas.openxmlformats.org/officeDocument/2006/relationships" xmlns:m="http://schemas.openxmlformats.org/officeDocument/2006/math" xmlns:v="urn:schemas-microsoft-com:vml" xmlns:wp14="http://schemas.microsoft.com/office/word/2010/wordprocessingDrawing" xmlns:wp="http://schemas.openxmlformats.org/drawingml/2006/wordprocessingDrawing" xmlns:w10="urn:schemas-microsoft-com:office:word" xmlns:w="http://schemas.openxmlformats.org/wordprocessingml/2006/main" xmlns:w14="http://schemas.microsoft.com/office/word/2010/wordml" xmlns:w15="http://schemas.microsoft.com/office/word/2012/wordml" xmlns:w16cex="http://schemas.microsoft.com/office/word/2018/wordml/cex" xmlns:w16cid="http://schemas.microsoft.com/office/word/2016/wordml/cid" xmlns:w16="http://schemas.microsoft.com/office/word/2018/wordml" xmlns:w16sdtdh="http://schemas.microsoft.com/office/word/2020/wordml/sdtdatahash" xmlns:w16se="http://schemas.microsoft.com/office/word/2015/wordml/symex" xmlns:wpg="http://schemas.microsoft.com/office/word/2010/wordprocessingGroup" xmlns:wpi="http://schemas.microsoft.com/office/word/2010/wordprocessingInk" xmlns:wne="http://schemas.microsoft.com/office/word/2006/wordml" xmlns:wps="http://schemas.microsoft.com/office/word/2010/wordprocessingShape" mc:Ignorable="w14 w15 w16se w16cid w16 w16cex w16sdtdh wp14">
   <w:background w:color="EAEAEA"/>
   <w:body>
     <w:p>
@@ -169,7 +169,7 @@
       <w:sdtContent>
         <w:p>
           <w:pPr>
-            <w:pStyle w:val="TOCHeading"/>
+            <w:pStyle w:val="CabealhodoSumrio"/>
           </w:pPr>
           <w:r>
             <w:t>Sumário</w:t>
@@ -180,7 +180,7 @@
         </w:p>
         <w:p>
           <w:pPr>
-            <w:pStyle w:val="TOC1"/>
+            <w:pStyle w:val="Sumrio1"/>
             <w:tabs>
               <w:tab w:val="right" w:leader="dot" w:pos="8494"/>
             </w:tabs>
@@ -261,7 +261,7 @@
         </w:p>
         <w:p>
           <w:pPr>
-            <w:pStyle w:val="TOC1"/>
+            <w:pStyle w:val="Sumrio1"/>
             <w:tabs>
               <w:tab w:val="right" w:leader="dot" w:pos="8494"/>
             </w:tabs>
@@ -333,7 +333,7 @@
         </w:p>
         <w:p>
           <w:pPr>
-            <w:pStyle w:val="TOC1"/>
+            <w:pStyle w:val="Sumrio1"/>
             <w:tabs>
               <w:tab w:val="right" w:leader="dot" w:pos="8494"/>
             </w:tabs>
@@ -405,7 +405,7 @@
         </w:p>
         <w:p>
           <w:pPr>
-            <w:pStyle w:val="TOC2"/>
+            <w:pStyle w:val="Sumrio2"/>
             <w:tabs>
               <w:tab w:val="right" w:leader="dot" w:pos="8494"/>
             </w:tabs>
@@ -475,7 +475,7 @@
         </w:p>
         <w:p>
           <w:pPr>
-            <w:pStyle w:val="TOC1"/>
+            <w:pStyle w:val="Sumrio1"/>
             <w:tabs>
               <w:tab w:val="right" w:leader="dot" w:pos="8494"/>
             </w:tabs>
@@ -548,7 +548,7 @@
         </w:p>
         <w:p>
           <w:pPr>
-            <w:pStyle w:val="TOC1"/>
+            <w:pStyle w:val="Sumrio1"/>
             <w:tabs>
               <w:tab w:val="right" w:leader="dot" w:pos="8494"/>
             </w:tabs>
@@ -620,7 +620,7 @@
         </w:p>
         <w:p>
           <w:pPr>
-            <w:pStyle w:val="TOC1"/>
+            <w:pStyle w:val="Sumrio1"/>
             <w:tabs>
               <w:tab w:val="right" w:leader="dot" w:pos="8494"/>
             </w:tabs>
@@ -692,7 +692,7 @@
         </w:p>
         <w:p>
           <w:pPr>
-            <w:pStyle w:val="TOC1"/>
+            <w:pStyle w:val="Sumrio1"/>
             <w:tabs>
               <w:tab w:val="right" w:leader="dot" w:pos="8494"/>
             </w:tabs>
@@ -764,7 +764,7 @@
         </w:p>
         <w:p>
           <w:pPr>
-            <w:pStyle w:val="TOC1"/>
+            <w:pStyle w:val="Sumrio1"/>
             <w:tabs>
               <w:tab w:val="right" w:leader="dot" w:pos="8494"/>
             </w:tabs>
@@ -836,7 +836,7 @@
         </w:p>
         <w:p>
           <w:pPr>
-            <w:pStyle w:val="TOC1"/>
+            <w:pStyle w:val="Sumrio1"/>
             <w:tabs>
               <w:tab w:val="right" w:leader="dot" w:pos="8494"/>
             </w:tabs>
@@ -908,7 +908,7 @@
         </w:p>
         <w:p>
           <w:pPr>
-            <w:pStyle w:val="TOC1"/>
+            <w:pStyle w:val="Sumrio1"/>
             <w:tabs>
               <w:tab w:val="right" w:leader="dot" w:pos="8494"/>
             </w:tabs>
@@ -980,7 +980,7 @@
         </w:p>
         <w:p>
           <w:pPr>
-            <w:pStyle w:val="TOC1"/>
+            <w:pStyle w:val="Sumrio1"/>
             <w:tabs>
               <w:tab w:val="right" w:leader="dot" w:pos="8494"/>
             </w:tabs>
@@ -1052,7 +1052,7 @@
         </w:p>
         <w:p>
           <w:pPr>
-            <w:pStyle w:val="TOC1"/>
+            <w:pStyle w:val="Sumrio1"/>
             <w:tabs>
               <w:tab w:val="right" w:leader="dot" w:pos="8494"/>
             </w:tabs>
@@ -1267,7 +1267,7 @@
     </w:p>
     <w:p>
       <w:pPr>
-        <w:pStyle w:val="Heading1"/>
+        <w:pStyle w:val="Ttulo1"/>
         <w:rPr>
           <w:b/>
           <w:bCs/>
@@ -1300,24 +1300,11 @@
     <w:p/>
     <w:p>
       <w:r>
-        <w:t xml:space="preserve">O Open </w:t>
-      </w:r>
-      <w:proofErr w:type="spellStart"/>
-      <w:r>
-        <w:t>Insurance</w:t>
-      </w:r>
-      <w:proofErr w:type="spellEnd"/>
-      <w:r>
-        <w:t xml:space="preserve"> é um conceito que visa criar uma arquitetura aberta para que seguradoras venham a trabalhar em conjunto para melhorar os produtos entregues aos seus clientes. Para tal, </w:t>
-      </w:r>
-      <w:r>
-        <w:t xml:space="preserve">Open </w:t>
-      </w:r>
-      <w:proofErr w:type="spellStart"/>
-      <w:r>
-        <w:t>Insurance</w:t>
-      </w:r>
-      <w:proofErr w:type="spellEnd"/>
+        <w:t xml:space="preserve">O Open Insurance é um conceito que visa criar uma arquitetura aberta para que seguradoras venham a trabalhar em conjunto para melhorar os produtos entregues aos seus clientes. Para tal, </w:t>
+      </w:r>
+      <w:r>
+        <w:t>Open Insurance</w:t>
+      </w:r>
       <w:r>
         <w:t xml:space="preserve"> se vale do conceito de compartilhamento de dados de seus </w:t>
       </w:r>
@@ -1343,7 +1330,7 @@
     <w:p/>
     <w:p>
       <w:pPr>
-        <w:pStyle w:val="Heading1"/>
+        <w:pStyle w:val="Ttulo1"/>
         <w:rPr>
           <w:b/>
           <w:bCs/>
@@ -1374,13 +1361,8 @@
         <w:t xml:space="preserve"> participantes do </w:t>
       </w:r>
       <w:r>
-        <w:t xml:space="preserve">Open </w:t>
-      </w:r>
-      <w:proofErr w:type="spellStart"/>
-      <w:r>
-        <w:t>Insurance</w:t>
-      </w:r>
-      <w:proofErr w:type="spellEnd"/>
+        <w:t>Open Insurance</w:t>
+      </w:r>
       <w:r>
         <w:t xml:space="preserve">, disponibilizando ao público informações sobre </w:t>
       </w:r>
@@ -1418,7 +1400,7 @@
     <w:p/>
     <w:p>
       <w:pPr>
-        <w:pStyle w:val="Heading1"/>
+        <w:pStyle w:val="Ttulo1"/>
         <w:rPr>
           <w:b/>
           <w:bCs/>
@@ -1444,7 +1426,7 @@
     <w:p/>
     <w:p>
       <w:pPr>
-        <w:pStyle w:val="Heading2"/>
+        <w:pStyle w:val="Ttulo2"/>
       </w:pPr>
       <w:bookmarkStart w:id="3" w:name="_Toc102462341"/>
       <w:r>
@@ -1492,7 +1474,14 @@
           <w:highlight w:val="lightGray"/>
           <w:lang w:val="en-US"/>
         </w:rPr>
-        <w:t>products-services/v1</w:t>
+        <w:t>channels</w:t>
+      </w:r>
+      <w:r>
+        <w:rPr>
+          <w:highlight w:val="lightGray"/>
+          <w:lang w:val="en-US"/>
+        </w:rPr>
+        <w:t>/v1</w:t>
       </w:r>
       <w:r>
         <w:rPr>
@@ -1603,7 +1592,7 @@
     </w:p>
     <w:tbl>
       <w:tblPr>
-        <w:tblStyle w:val="TableGrid"/>
+        <w:tblStyle w:val="Tabelacomgrade"/>
         <w:tblpPr w:leftFromText="141" w:rightFromText="141" w:vertAnchor="text" w:horzAnchor="margin" w:tblpY="59"/>
         <w:tblW w:w="0" w:type="auto"/>
         <w:tblLook w:val="04A0" w:firstRow="1" w:lastRow="0" w:firstColumn="1" w:lastColumn="0" w:noHBand="0" w:noVBand="1"/>
@@ -2333,7 +2322,29 @@
                                 <w:szCs w:val="16"/>
                                 <w:lang w:val="en-US" w:eastAsia="pt-BR"/>
                               </w:rPr>
-                              <w:t>"application/json"</w:t>
+                              <w:t>"application/</w:t>
+                            </w:r>
+                            <w:proofErr w:type="spellStart"/>
+                            <w:r>
+                              <w:rPr>
+                                <w:rFonts w:ascii="Consolas" w:eastAsia="Times New Roman" w:hAnsi="Consolas" w:cs="Times New Roman"/>
+                                <w:color w:val="CE9178"/>
+                                <w:sz w:val="16"/>
+                                <w:szCs w:val="16"/>
+                                <w:lang w:val="en-US" w:eastAsia="pt-BR"/>
+                              </w:rPr>
+                              <w:t>json</w:t>
+                            </w:r>
+                            <w:proofErr w:type="spellEnd"/>
+                            <w:r>
+                              <w:rPr>
+                                <w:rFonts w:ascii="Consolas" w:eastAsia="Times New Roman" w:hAnsi="Consolas" w:cs="Times New Roman"/>
+                                <w:color w:val="CE9178"/>
+                                <w:sz w:val="16"/>
+                                <w:szCs w:val="16"/>
+                                <w:lang w:val="en-US" w:eastAsia="pt-BR"/>
+                              </w:rPr>
+                              <w:t>"</w:t>
                             </w:r>
                             <w:r>
                               <w:rPr>
@@ -2446,7 +2457,27 @@
                                 <w:szCs w:val="16"/>
                                 <w:lang w:val="en-US" w:eastAsia="pt-BR"/>
                               </w:rPr>
-                              <w:t>/products-services/v1/</w:t>
+                              <w:t>/</w:t>
+                            </w:r>
+                            <w:r>
+                              <w:rPr>
+                                <w:rFonts w:ascii="Consolas" w:eastAsia="Times New Roman" w:hAnsi="Consolas" w:cs="Times New Roman"/>
+                                <w:color w:val="CE9178"/>
+                                <w:sz w:val="16"/>
+                                <w:szCs w:val="16"/>
+                                <w:lang w:val="en-US" w:eastAsia="pt-BR"/>
+                              </w:rPr>
+                              <w:t>channels</w:t>
+                            </w:r>
+                            <w:r>
+                              <w:rPr>
+                                <w:rFonts w:ascii="Consolas" w:eastAsia="Times New Roman" w:hAnsi="Consolas" w:cs="Times New Roman"/>
+                                <w:color w:val="CE9178"/>
+                                <w:sz w:val="16"/>
+                                <w:szCs w:val="16"/>
+                                <w:lang w:val="en-US" w:eastAsia="pt-BR"/>
+                              </w:rPr>
+                              <w:t>/v1/</w:t>
                             </w:r>
                             <w:r>
                               <w:rPr>
@@ -2640,7 +2671,7 @@
                 <v:stroke joinstyle="miter"/>
                 <v:path gradientshapeok="t" o:connecttype="rect"/>
               </v:shapetype>
-              <v:shape id="Text Box 2" o:spid="_x0000_s1026" type="#_x0000_t202" style="position:absolute;margin-left:-36.2pt;margin-top:22.6pt;width:513pt;height:132.7pt;z-index:251658240;visibility:visible;mso-wrap-style:square;mso-width-percent:0;mso-height-percent:0;mso-wrap-distance-left:9pt;mso-wrap-distance-top:3.6pt;mso-wrap-distance-right:9pt;mso-wrap-distance-bottom:3.6pt;mso-position-horizontal:absolute;mso-position-horizontal-relative:margin;mso-position-vertical:absolute;mso-position-vertical-relative:text;mso-width-percent:0;mso-height-percent:0;mso-width-relative:margin;mso-height-relative:margin;v-text-anchor:top" o:gfxdata="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" filled="f" stroked="f">
+              <v:shape id="Text Box 2" o:spid="_x0000_s1026" type="#_x0000_t202" style="position:absolute;margin-left:-36.2pt;margin-top:22.6pt;width:513pt;height:132.7pt;z-index:251658240;visibility:visible;mso-wrap-style:square;mso-width-percent:0;mso-height-percent:0;mso-wrap-distance-left:9pt;mso-wrap-distance-top:3.6pt;mso-wrap-distance-right:9pt;mso-wrap-distance-bottom:3.6pt;mso-position-horizontal:absolute;mso-position-horizontal-relative:margin;mso-position-vertical:absolute;mso-position-vertical-relative:text;mso-width-percent:0;mso-height-percent:0;mso-width-relative:margin;mso-height-relative:margin;v-text-anchor:top" o:gfxdata="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" filled="f" stroked="f">
                 <v:textbox>
                   <w:txbxContent>
                     <w:p>
@@ -3136,7 +3167,29 @@
                           <w:szCs w:val="16"/>
                           <w:lang w:val="en-US" w:eastAsia="pt-BR"/>
                         </w:rPr>
-                        <w:t>"application/json"</w:t>
+                        <w:t>"application/</w:t>
+                      </w:r>
+                      <w:proofErr w:type="spellStart"/>
+                      <w:r>
+                        <w:rPr>
+                          <w:rFonts w:ascii="Consolas" w:eastAsia="Times New Roman" w:hAnsi="Consolas" w:cs="Times New Roman"/>
+                          <w:color w:val="CE9178"/>
+                          <w:sz w:val="16"/>
+                          <w:szCs w:val="16"/>
+                          <w:lang w:val="en-US" w:eastAsia="pt-BR"/>
+                        </w:rPr>
+                        <w:t>json</w:t>
+                      </w:r>
+                      <w:proofErr w:type="spellEnd"/>
+                      <w:r>
+                        <w:rPr>
+                          <w:rFonts w:ascii="Consolas" w:eastAsia="Times New Roman" w:hAnsi="Consolas" w:cs="Times New Roman"/>
+                          <w:color w:val="CE9178"/>
+                          <w:sz w:val="16"/>
+                          <w:szCs w:val="16"/>
+                          <w:lang w:val="en-US" w:eastAsia="pt-BR"/>
+                        </w:rPr>
+                        <w:t>"</w:t>
                       </w:r>
                       <w:r>
                         <w:rPr>
@@ -3249,7 +3302,27 @@
                           <w:szCs w:val="16"/>
                           <w:lang w:val="en-US" w:eastAsia="pt-BR"/>
                         </w:rPr>
-                        <w:t>/products-services/v1/</w:t>
+                        <w:t>/</w:t>
+                      </w:r>
+                      <w:r>
+                        <w:rPr>
+                          <w:rFonts w:ascii="Consolas" w:eastAsia="Times New Roman" w:hAnsi="Consolas" w:cs="Times New Roman"/>
+                          <w:color w:val="CE9178"/>
+                          <w:sz w:val="16"/>
+                          <w:szCs w:val="16"/>
+                          <w:lang w:val="en-US" w:eastAsia="pt-BR"/>
+                        </w:rPr>
+                        <w:t>channels</w:t>
+                      </w:r>
+                      <w:r>
+                        <w:rPr>
+                          <w:rFonts w:ascii="Consolas" w:eastAsia="Times New Roman" w:hAnsi="Consolas" w:cs="Times New Roman"/>
+                          <w:color w:val="CE9178"/>
+                          <w:sz w:val="16"/>
+                          <w:szCs w:val="16"/>
+                          <w:lang w:val="en-US" w:eastAsia="pt-BR"/>
+                        </w:rPr>
+                        <w:t>/v1/</w:t>
                       </w:r>
                       <w:r>
                         <w:rPr>
@@ -7083,7 +7156,27 @@
           <w:szCs w:val="21"/>
           <w:lang w:val="en-US" w:eastAsia="pt-BR"/>
         </w:rPr>
-        <w:t>"https://api.organizacao.com.br/open-insurance/products-services/v1"</w:t>
+        <w:t>"https://api.organizacao.com.br/open-insurance/</w:t>
+      </w:r>
+      <w:r>
+        <w:rPr>
+          <w:rFonts w:ascii="Consolas" w:eastAsia="Times New Roman" w:hAnsi="Consolas" w:cs="Times New Roman"/>
+          <w:color w:val="CE9178"/>
+          <w:sz w:val="21"/>
+          <w:szCs w:val="21"/>
+          <w:lang w:val="en-US" w:eastAsia="pt-BR"/>
+        </w:rPr>
+        <w:t>channels</w:t>
+      </w:r>
+      <w:r>
+        <w:rPr>
+          <w:rFonts w:ascii="Consolas" w:eastAsia="Times New Roman" w:hAnsi="Consolas" w:cs="Times New Roman"/>
+          <w:color w:val="CE9178"/>
+          <w:sz w:val="21"/>
+          <w:szCs w:val="21"/>
+          <w:lang w:val="en-US" w:eastAsia="pt-BR"/>
+        </w:rPr>
+        <w:t>/v1"</w:t>
       </w:r>
       <w:r>
         <w:rPr>
@@ -7146,7 +7239,27 @@
           <w:szCs w:val="21"/>
           <w:lang w:val="en-US" w:eastAsia="pt-BR"/>
         </w:rPr>
-        <w:t>"https://api.organizacao.com.br/open-insurance/products-services/v1"</w:t>
+        <w:t>"https://api.organizacao.com.br/open-insurance/</w:t>
+      </w:r>
+      <w:r>
+        <w:rPr>
+          <w:rFonts w:ascii="Consolas" w:eastAsia="Times New Roman" w:hAnsi="Consolas" w:cs="Times New Roman"/>
+          <w:color w:val="CE9178"/>
+          <w:sz w:val="21"/>
+          <w:szCs w:val="21"/>
+          <w:lang w:val="en-US" w:eastAsia="pt-BR"/>
+        </w:rPr>
+        <w:t>channels</w:t>
+      </w:r>
+      <w:r>
+        <w:rPr>
+          <w:rFonts w:ascii="Consolas" w:eastAsia="Times New Roman" w:hAnsi="Consolas" w:cs="Times New Roman"/>
+          <w:color w:val="CE9178"/>
+          <w:sz w:val="21"/>
+          <w:szCs w:val="21"/>
+          <w:lang w:val="en-US" w:eastAsia="pt-BR"/>
+        </w:rPr>
+        <w:t>/v1"</w:t>
       </w:r>
       <w:r>
         <w:rPr>
@@ -7231,7 +7344,27 @@
           <w:szCs w:val="21"/>
           <w:lang w:val="en-US" w:eastAsia="pt-BR"/>
         </w:rPr>
-        <w:t>"https://api.organizacao.com.br/open-insurance/products-services/v1"</w:t>
+        <w:t>"https://api.organizacao.com.br/open-insurance/</w:t>
+      </w:r>
+      <w:r>
+        <w:rPr>
+          <w:rFonts w:ascii="Consolas" w:eastAsia="Times New Roman" w:hAnsi="Consolas" w:cs="Times New Roman"/>
+          <w:color w:val="CE9178"/>
+          <w:sz w:val="21"/>
+          <w:szCs w:val="21"/>
+          <w:lang w:val="en-US" w:eastAsia="pt-BR"/>
+        </w:rPr>
+        <w:t>channels</w:t>
+      </w:r>
+      <w:r>
+        <w:rPr>
+          <w:rFonts w:ascii="Consolas" w:eastAsia="Times New Roman" w:hAnsi="Consolas" w:cs="Times New Roman"/>
+          <w:color w:val="CE9178"/>
+          <w:sz w:val="21"/>
+          <w:szCs w:val="21"/>
+          <w:lang w:val="en-US" w:eastAsia="pt-BR"/>
+        </w:rPr>
+        <w:t>/v1"</w:t>
       </w:r>
       <w:r>
         <w:rPr>
@@ -7294,7 +7427,27 @@
           <w:szCs w:val="21"/>
           <w:lang w:val="en-US" w:eastAsia="pt-BR"/>
         </w:rPr>
-        <w:t>"https://api.organizacao.com.br/open-insurance/products-services/v1"</w:t>
+        <w:t>"https://api.organizacao.com.br/open-insurance/</w:t>
+      </w:r>
+      <w:r>
+        <w:rPr>
+          <w:rFonts w:ascii="Consolas" w:eastAsia="Times New Roman" w:hAnsi="Consolas" w:cs="Times New Roman"/>
+          <w:color w:val="CE9178"/>
+          <w:sz w:val="21"/>
+          <w:szCs w:val="21"/>
+          <w:lang w:val="en-US" w:eastAsia="pt-BR"/>
+        </w:rPr>
+        <w:t>channels</w:t>
+      </w:r>
+      <w:r>
+        <w:rPr>
+          <w:rFonts w:ascii="Consolas" w:eastAsia="Times New Roman" w:hAnsi="Consolas" w:cs="Times New Roman"/>
+          <w:color w:val="CE9178"/>
+          <w:sz w:val="21"/>
+          <w:szCs w:val="21"/>
+          <w:lang w:val="en-US" w:eastAsia="pt-BR"/>
+        </w:rPr>
+        <w:t>/v1"</w:t>
       </w:r>
       <w:r>
         <w:rPr>
@@ -7357,7 +7510,27 @@
           <w:szCs w:val="21"/>
           <w:lang w:val="en-US" w:eastAsia="pt-BR"/>
         </w:rPr>
-        <w:t>"https://api.organizacao.com.br/open-insurance/products-services/v1"</w:t>
+        <w:t>"https://api.organizacao.com.br/open-insurance/</w:t>
+      </w:r>
+      <w:r>
+        <w:rPr>
+          <w:rFonts w:ascii="Consolas" w:eastAsia="Times New Roman" w:hAnsi="Consolas" w:cs="Times New Roman"/>
+          <w:color w:val="CE9178"/>
+          <w:sz w:val="21"/>
+          <w:szCs w:val="21"/>
+          <w:lang w:val="en-US" w:eastAsia="pt-BR"/>
+        </w:rPr>
+        <w:t>channels</w:t>
+      </w:r>
+      <w:r>
+        <w:rPr>
+          <w:rFonts w:ascii="Consolas" w:eastAsia="Times New Roman" w:hAnsi="Consolas" w:cs="Times New Roman"/>
+          <w:color w:val="CE9178"/>
+          <w:sz w:val="21"/>
+          <w:szCs w:val="21"/>
+          <w:lang w:val="en-US" w:eastAsia="pt-BR"/>
+        </w:rPr>
+        <w:t>/v1"</w:t>
       </w:r>
     </w:p>
     <w:p>
@@ -7660,13 +7833,12 @@
           <w:bCs/>
           <w:lang w:val="en-US"/>
         </w:rPr>
-        <w:lastRenderedPageBreak/>
         <w:br w:type="page"/>
       </w:r>
     </w:p>
     <w:p>
       <w:pPr>
-        <w:pStyle w:val="Heading1"/>
+        <w:pStyle w:val="Ttulo1"/>
         <w:rPr>
           <w:b/>
           <w:bCs/>
@@ -10800,7 +10972,7 @@
     </w:p>
     <w:p>
       <w:pPr>
-        <w:pStyle w:val="Heading1"/>
+        <w:pStyle w:val="Ttulo1"/>
         <w:rPr>
           <w:b/>
           <w:bCs/>
@@ -14881,7 +15053,7 @@
     </w:p>
     <w:p>
       <w:pPr>
-        <w:pStyle w:val="Heading1"/>
+        <w:pStyle w:val="Ttulo1"/>
         <w:rPr>
           <w:b/>
           <w:bCs/>
@@ -14965,7 +15137,7 @@
     </w:p>
     <w:p>
       <w:pPr>
-        <w:pStyle w:val="Heading1"/>
+        <w:pStyle w:val="Ttulo1"/>
         <w:rPr>
           <w:b/>
           <w:bCs/>
@@ -19147,7 +19319,7 @@
     </w:p>
     <w:p>
       <w:pPr>
-        <w:pStyle w:val="Heading1"/>
+        <w:pStyle w:val="Ttulo1"/>
         <w:rPr>
           <w:b/>
           <w:bCs/>
@@ -22651,7 +22823,7 @@
     </w:p>
     <w:p>
       <w:pPr>
-        <w:pStyle w:val="Heading1"/>
+        <w:pStyle w:val="Ttulo1"/>
         <w:rPr>
           <w:b/>
           <w:bCs/>
@@ -23251,7 +23423,7 @@
     </w:p>
     <w:p>
       <w:pPr>
-        <w:pStyle w:val="Heading1"/>
+        <w:pStyle w:val="Ttulo1"/>
         <w:rPr>
           <w:b/>
           <w:bCs/>
@@ -23370,7 +23542,7 @@
     </w:p>
     <w:p>
       <w:pPr>
-        <w:pStyle w:val="ListParagraph"/>
+        <w:pStyle w:val="PargrafodaLista"/>
         <w:numPr>
           <w:ilvl w:val="0"/>
           <w:numId w:val="2"/>
@@ -23382,7 +23554,7 @@
     </w:p>
     <w:p>
       <w:pPr>
-        <w:pStyle w:val="ListParagraph"/>
+        <w:pStyle w:val="PargrafodaLista"/>
         <w:numPr>
           <w:ilvl w:val="0"/>
           <w:numId w:val="2"/>
@@ -23394,7 +23566,7 @@
     </w:p>
     <w:p>
       <w:pPr>
-        <w:pStyle w:val="ListParagraph"/>
+        <w:pStyle w:val="PargrafodaLista"/>
         <w:numPr>
           <w:ilvl w:val="0"/>
           <w:numId w:val="3"/>
@@ -23409,7 +23581,7 @@
     </w:p>
     <w:p>
       <w:pPr>
-        <w:pStyle w:val="ListParagraph"/>
+        <w:pStyle w:val="PargrafodaLista"/>
         <w:numPr>
           <w:ilvl w:val="0"/>
           <w:numId w:val="3"/>
@@ -23421,13 +23593,13 @@
     </w:p>
     <w:p>
       <w:pPr>
-        <w:pStyle w:val="ListParagraph"/>
+        <w:pStyle w:val="PargrafodaLista"/>
         <w:ind w:left="765"/>
       </w:pPr>
     </w:p>
     <w:p>
       <w:pPr>
-        <w:pStyle w:val="ListParagraph"/>
+        <w:pStyle w:val="PargrafodaLista"/>
         <w:numPr>
           <w:ilvl w:val="0"/>
           <w:numId w:val="2"/>
@@ -23439,7 +23611,7 @@
     </w:p>
     <w:p>
       <w:pPr>
-        <w:pStyle w:val="ListParagraph"/>
+        <w:pStyle w:val="PargrafodaLista"/>
         <w:numPr>
           <w:ilvl w:val="0"/>
           <w:numId w:val="4"/>
@@ -23451,7 +23623,7 @@
     </w:p>
     <w:p>
       <w:pPr>
-        <w:pStyle w:val="ListParagraph"/>
+        <w:pStyle w:val="PargrafodaLista"/>
         <w:numPr>
           <w:ilvl w:val="0"/>
           <w:numId w:val="4"/>
@@ -23463,7 +23635,7 @@
     </w:p>
     <w:p>
       <w:pPr>
-        <w:pStyle w:val="ListParagraph"/>
+        <w:pStyle w:val="PargrafodaLista"/>
         <w:numPr>
           <w:ilvl w:val="0"/>
           <w:numId w:val="4"/>
@@ -23483,7 +23655,7 @@
     </w:p>
     <w:p>
       <w:pPr>
-        <w:pStyle w:val="ListParagraph"/>
+        <w:pStyle w:val="PargrafodaLista"/>
         <w:numPr>
           <w:ilvl w:val="0"/>
           <w:numId w:val="4"/>
@@ -23531,7 +23703,7 @@
     </w:p>
     <w:p>
       <w:pPr>
-        <w:pStyle w:val="ListParagraph"/>
+        <w:pStyle w:val="PargrafodaLista"/>
         <w:numPr>
           <w:ilvl w:val="0"/>
           <w:numId w:val="2"/>
@@ -23568,7 +23740,7 @@
     </w:p>
     <w:p>
       <w:pPr>
-        <w:pStyle w:val="ListParagraph"/>
+        <w:pStyle w:val="PargrafodaLista"/>
         <w:numPr>
           <w:ilvl w:val="0"/>
           <w:numId w:val="2"/>
@@ -23603,7 +23775,7 @@
     </w:p>
     <w:p>
       <w:pPr>
-        <w:pStyle w:val="ListParagraph"/>
+        <w:pStyle w:val="PargrafodaLista"/>
         <w:numPr>
           <w:ilvl w:val="0"/>
           <w:numId w:val="2"/>
@@ -23626,7 +23798,7 @@
     </w:p>
     <w:p>
       <w:pPr>
-        <w:pStyle w:val="ListParagraph"/>
+        <w:pStyle w:val="PargrafodaLista"/>
         <w:numPr>
           <w:ilvl w:val="0"/>
           <w:numId w:val="2"/>
@@ -23641,7 +23813,7 @@
     </w:p>
     <w:p>
       <w:pPr>
-        <w:pStyle w:val="ListParagraph"/>
+        <w:pStyle w:val="PargrafodaLista"/>
         <w:numPr>
           <w:ilvl w:val="0"/>
           <w:numId w:val="2"/>
@@ -23664,19 +23836,19 @@
     </w:p>
     <w:p>
       <w:pPr>
-        <w:pStyle w:val="ListParagraph"/>
+        <w:pStyle w:val="PargrafodaLista"/>
         <w:ind w:left="765"/>
       </w:pPr>
     </w:p>
     <w:p>
       <w:pPr>
-        <w:pStyle w:val="ListParagraph"/>
+        <w:pStyle w:val="PargrafodaLista"/>
         <w:ind w:left="765"/>
       </w:pPr>
     </w:p>
     <w:p>
       <w:pPr>
-        <w:pStyle w:val="ListParagraph"/>
+        <w:pStyle w:val="PargrafodaLista"/>
         <w:ind w:left="765"/>
         <w:rPr>
           <w:u w:val="single"/>
@@ -23685,7 +23857,7 @@
     </w:p>
     <w:p>
       <w:pPr>
-        <w:pStyle w:val="ListParagraph"/>
+        <w:pStyle w:val="PargrafodaLista"/>
         <w:ind w:left="765"/>
         <w:rPr>
           <w:b/>
@@ -23722,7 +23894,7 @@
     </w:p>
     <w:p>
       <w:pPr>
-        <w:pStyle w:val="ListParagraph"/>
+        <w:pStyle w:val="PargrafodaLista"/>
         <w:numPr>
           <w:ilvl w:val="0"/>
           <w:numId w:val="2"/>
@@ -23745,7 +23917,7 @@
     </w:p>
     <w:p>
       <w:pPr>
-        <w:pStyle w:val="ListParagraph"/>
+        <w:pStyle w:val="PargrafodaLista"/>
         <w:numPr>
           <w:ilvl w:val="0"/>
           <w:numId w:val="2"/>
@@ -23769,7 +23941,7 @@
     </w:p>
     <w:p>
       <w:pPr>
-        <w:pStyle w:val="ListParagraph"/>
+        <w:pStyle w:val="PargrafodaLista"/>
         <w:numPr>
           <w:ilvl w:val="0"/>
           <w:numId w:val="2"/>
@@ -23793,7 +23965,7 @@
     </w:p>
     <w:p>
       <w:pPr>
-        <w:pStyle w:val="ListParagraph"/>
+        <w:pStyle w:val="PargrafodaLista"/>
         <w:ind w:left="765"/>
       </w:pPr>
     </w:p>
@@ -23850,7 +24022,7 @@
     </w:p>
     <w:p>
       <w:pPr>
-        <w:pStyle w:val="ListParagraph"/>
+        <w:pStyle w:val="PargrafodaLista"/>
         <w:numPr>
           <w:ilvl w:val="0"/>
           <w:numId w:val="5"/>
@@ -23870,7 +24042,7 @@
     </w:p>
     <w:p>
       <w:pPr>
-        <w:pStyle w:val="ListParagraph"/>
+        <w:pStyle w:val="PargrafodaLista"/>
         <w:numPr>
           <w:ilvl w:val="0"/>
           <w:numId w:val="5"/>
@@ -23898,7 +24070,7 @@
     </w:p>
     <w:p>
       <w:pPr>
-        <w:pStyle w:val="ListParagraph"/>
+        <w:pStyle w:val="PargrafodaLista"/>
         <w:numPr>
           <w:ilvl w:val="0"/>
           <w:numId w:val="5"/>
@@ -23918,7 +24090,7 @@
     </w:p>
     <w:p>
       <w:pPr>
-        <w:pStyle w:val="ListParagraph"/>
+        <w:pStyle w:val="PargrafodaLista"/>
       </w:pPr>
     </w:p>
     <w:p>
@@ -23942,20 +24114,12 @@
     </w:p>
     <w:p>
       <w:r>
-        <w:t xml:space="preserve">Para garantir a disponibilidade do das APIs e do sistema Open </w:t>
-      </w:r>
-      <w:proofErr w:type="spellStart"/>
-      <w:r>
-        <w:t>Insurance</w:t>
-      </w:r>
-      <w:proofErr w:type="spellEnd"/>
-      <w:r>
-        <w:t>, as seguintes métricas de disponibilidade são adotadas:</w:t>
+        <w:t>Para garantir a disponibilidade do das APIs e do sistema Open Insurance, as seguintes métricas de disponibilidade são adotadas:</w:t>
       </w:r>
     </w:p>
     <w:p>
       <w:pPr>
-        <w:pStyle w:val="ListParagraph"/>
+        <w:pStyle w:val="PargrafodaLista"/>
         <w:numPr>
           <w:ilvl w:val="0"/>
           <w:numId w:val="6"/>
@@ -23970,7 +24134,7 @@
     </w:p>
     <w:p>
       <w:pPr>
-        <w:pStyle w:val="ListParagraph"/>
+        <w:pStyle w:val="PargrafodaLista"/>
         <w:numPr>
           <w:ilvl w:val="0"/>
           <w:numId w:val="6"/>
@@ -23985,7 +24149,7 @@
     </w:p>
     <w:p>
       <w:pPr>
-        <w:pStyle w:val="ListParagraph"/>
+        <w:pStyle w:val="PargrafodaLista"/>
         <w:numPr>
           <w:ilvl w:val="0"/>
           <w:numId w:val="6"/>
@@ -24088,7 +24252,7 @@
     </w:p>
     <w:p>
       <w:pPr>
-        <w:pStyle w:val="Heading1"/>
+        <w:pStyle w:val="Ttulo1"/>
         <w:rPr>
           <w:b/>
           <w:bCs/>
@@ -24518,7 +24682,7 @@
     </w:p>
     <w:p>
       <w:pPr>
-        <w:pStyle w:val="Heading1"/>
+        <w:pStyle w:val="Ttulo1"/>
         <w:rPr>
           <w:b/>
           <w:bCs/>
@@ -24548,7 +24712,7 @@
     </w:p>
     <w:tbl>
       <w:tblPr>
-        <w:tblStyle w:val="TableGrid"/>
+        <w:tblStyle w:val="Tabelacomgrade"/>
         <w:tblW w:w="8658" w:type="dxa"/>
         <w:tblLook w:val="04A0" w:firstRow="1" w:lastRow="0" w:firstColumn="1" w:lastColumn="0" w:noHBand="0" w:noVBand="1"/>
       </w:tblPr>
@@ -25843,7 +26007,6 @@
                 <w:bCs/>
                 <w:color w:val="3B3838" w:themeColor="background2" w:themeShade="40"/>
               </w:rPr>
-              <w:lastRenderedPageBreak/>
               <w:t>03/05/2022</w:t>
             </w:r>
           </w:p>
@@ -25989,6 +26152,7 @@
                 <w:bCs/>
                 <w:color w:val="3B3838" w:themeColor="background2" w:themeShade="40"/>
               </w:rPr>
+              <w:lastRenderedPageBreak/>
               <w:t>03/05/2022</w:t>
             </w:r>
           </w:p>
@@ -26912,6 +27076,162 @@
                 <w:color w:val="3B3838" w:themeColor="background2" w:themeShade="40"/>
               </w:rPr>
               <w:t>Laura Tomé</w:t>
+            </w:r>
+          </w:p>
+        </w:tc>
+      </w:tr>
+      <w:tr>
+        <w:trPr>
+          <w:trHeight w:val="275"/>
+        </w:trPr>
+        <w:tc>
+          <w:tcPr>
+            <w:tcW w:w="1440" w:type="dxa"/>
+            <w:tcBorders>
+              <w:top w:val="single" w:sz="4" w:space="0" w:color="767171"/>
+              <w:left w:val="single" w:sz="4" w:space="0" w:color="767171"/>
+              <w:bottom w:val="single" w:sz="4" w:space="0" w:color="767171"/>
+              <w:right w:val="single" w:sz="4" w:space="0" w:color="767171"/>
+            </w:tcBorders>
+          </w:tcPr>
+          <w:p>
+            <w:pPr>
+              <w:rPr>
+                <w:rFonts w:cstheme="minorHAnsi"/>
+                <w:b/>
+                <w:bCs/>
+                <w:color w:val="3B3838" w:themeColor="background2" w:themeShade="40"/>
+              </w:rPr>
+            </w:pPr>
+            <w:r>
+              <w:rPr>
+                <w:rFonts w:cstheme="minorHAnsi"/>
+                <w:b/>
+                <w:bCs/>
+                <w:color w:val="3B3838" w:themeColor="background2" w:themeShade="40"/>
+              </w:rPr>
+              <w:t>03/06/2022</w:t>
+            </w:r>
+          </w:p>
+        </w:tc>
+        <w:tc>
+          <w:tcPr>
+            <w:tcW w:w="1878" w:type="dxa"/>
+            <w:tcBorders>
+              <w:top w:val="single" w:sz="4" w:space="0" w:color="767171"/>
+              <w:left w:val="single" w:sz="4" w:space="0" w:color="767171"/>
+              <w:bottom w:val="single" w:sz="4" w:space="0" w:color="767171"/>
+              <w:right w:val="single" w:sz="4" w:space="0" w:color="767171"/>
+            </w:tcBorders>
+          </w:tcPr>
+          <w:p>
+            <w:pPr>
+              <w:rPr>
+                <w:rFonts w:cstheme="minorHAnsi"/>
+                <w:b/>
+                <w:bCs/>
+                <w:color w:val="3B3838" w:themeColor="background2" w:themeShade="40"/>
+              </w:rPr>
+            </w:pPr>
+            <w:r>
+              <w:rPr>
+                <w:rFonts w:cstheme="minorHAnsi"/>
+                <w:b/>
+                <w:bCs/>
+                <w:color w:val="3B3838" w:themeColor="background2" w:themeShade="40"/>
+              </w:rPr>
+              <w:t>3,4,5</w:t>
+            </w:r>
+          </w:p>
+        </w:tc>
+        <w:tc>
+          <w:tcPr>
+            <w:tcW w:w="3756" w:type="dxa"/>
+            <w:tcBorders>
+              <w:top w:val="single" w:sz="4" w:space="0" w:color="767171"/>
+              <w:left w:val="single" w:sz="4" w:space="0" w:color="767171"/>
+              <w:bottom w:val="single" w:sz="4" w:space="0" w:color="767171"/>
+              <w:right w:val="single" w:sz="4" w:space="0" w:color="767171"/>
+            </w:tcBorders>
+          </w:tcPr>
+          <w:p>
+            <w:pPr>
+              <w:rPr>
+                <w:rFonts w:cstheme="minorHAnsi"/>
+                <w:b/>
+                <w:bCs/>
+                <w:color w:val="3B3838" w:themeColor="background2" w:themeShade="40"/>
+              </w:rPr>
+            </w:pPr>
+            <w:r>
+              <w:rPr>
+                <w:rFonts w:cstheme="minorHAnsi"/>
+                <w:b/>
+                <w:bCs/>
+                <w:color w:val="3B3838" w:themeColor="background2" w:themeShade="40"/>
+              </w:rPr>
+              <w:t xml:space="preserve">Alteração de rota de </w:t>
+            </w:r>
+            <w:proofErr w:type="spellStart"/>
+            <w:r>
+              <w:rPr>
+                <w:rFonts w:cstheme="minorHAnsi"/>
+                <w:b/>
+                <w:bCs/>
+                <w:color w:val="3B3838" w:themeColor="background2" w:themeShade="40"/>
+              </w:rPr>
+              <w:t>products-services</w:t>
+            </w:r>
+            <w:proofErr w:type="spellEnd"/>
+            <w:r>
+              <w:rPr>
+                <w:rFonts w:cstheme="minorHAnsi"/>
+                <w:b/>
+                <w:bCs/>
+                <w:color w:val="3B3838" w:themeColor="background2" w:themeShade="40"/>
+              </w:rPr>
+              <w:t xml:space="preserve"> para </w:t>
+            </w:r>
+            <w:proofErr w:type="spellStart"/>
+            <w:r>
+              <w:rPr>
+                <w:rFonts w:cstheme="minorHAnsi"/>
+                <w:b/>
+                <w:bCs/>
+                <w:color w:val="3B3838" w:themeColor="background2" w:themeShade="40"/>
+              </w:rPr>
+              <w:t>channels</w:t>
+            </w:r>
+            <w:proofErr w:type="spellEnd"/>
+          </w:p>
+        </w:tc>
+        <w:tc>
+          <w:tcPr>
+            <w:tcW w:w="1584" w:type="dxa"/>
+            <w:tcBorders>
+              <w:top w:val="single" w:sz="4" w:space="0" w:color="767171"/>
+              <w:left w:val="single" w:sz="4" w:space="0" w:color="767171"/>
+              <w:bottom w:val="single" w:sz="4" w:space="0" w:color="767171"/>
+              <w:right w:val="single" w:sz="4" w:space="0" w:color="767171"/>
+            </w:tcBorders>
+          </w:tcPr>
+          <w:p>
+            <w:pPr>
+              <w:rPr>
+                <w:rFonts w:cstheme="minorHAnsi"/>
+                <w:b/>
+                <w:bCs/>
+                <w:color w:val="3B3838" w:themeColor="background2" w:themeShade="40"/>
+              </w:rPr>
+            </w:pPr>
+            <w:r>
+              <w:rPr>
+                <w:rFonts w:cstheme="minorHAnsi"/>
+                <w:b/>
+                <w:bCs/>
+                <w:color w:val="3B3838" w:themeColor="background2" w:themeShade="40"/>
+              </w:rPr>
+              <w:t>Dario Massimoto</w:t>
             </w:r>
           </w:p>
         </w:tc>
@@ -26940,7 +27260,7 @@
 </file>
 
 <file path=word/endnotes.xml><?xml version="1.0" encoding="utf-8"?>
-<w:endnotes xmlns:wpc="http://schemas.microsoft.com/office/word/2010/wordprocessingCanvas" xmlns:cx="http://schemas.microsoft.com/office/drawing/2014/chartex" xmlns:cx1="http://schemas.microsoft.com/office/drawing/2015/9/8/chartex" xmlns:cx2="http://schemas.microsoft.com/office/drawing/2015/10/21/chartex" xmlns:cx3="http://schemas.microsoft.com/office/drawing/2016/5/9/chartex" xmlns:cx4="http://schemas.microsoft.com/office/drawing/2016/5/10/chartex" xmlns:cx5="http://schemas.microsoft.com/office/drawing/2016/5/11/chartex" xmlns:cx6="http://schemas.microsoft.com/office/drawing/2016/5/12/chartex" xmlns:cx7="http://schemas.microsoft.com/office/drawing/2016/5/13/chartex" xmlns:cx8="http://schemas.microsoft.com/office/drawing/2016/5/14/chartex" xmlns:mc="http://schemas.openxmlformats.org/markup-compatibility/2006" xmlns:aink="http://schemas.microsoft.com/office/drawing/2016/ink" xmlns:am3d="http://schemas.microsoft.com/office/drawing/2017/model3d" xmlns:o="urn:schemas-microsoft-com:office:office" xmlns:r="http://schemas.openxmlformats.org/officeDocument/2006/relationships" xmlns:m="http://schemas.openxmlformats.org/officeDocument/2006/math" xmlns:v="urn:schemas-microsoft-com:vml" xmlns:wp14="http://schemas.microsoft.com/office/word/2010/wordprocessingDrawing" xmlns:wp="http://schemas.openxmlformats.org/drawingml/2006/wordprocessingDrawing" xmlns:w10="urn:schemas-microsoft-com:office:word" xmlns:w="http://schemas.openxmlformats.org/wordprocessingml/2006/main" xmlns:w14="http://schemas.microsoft.com/office/word/2010/wordml" xmlns:w15="http://schemas.microsoft.com/office/word/2012/wordml" xmlns:w16cex="http://schemas.microsoft.com/office/word/2018/wordml/cex" xmlns:w16cid="http://schemas.microsoft.com/office/word/2016/wordml/cid" xmlns:w16="http://schemas.microsoft.com/office/word/2018/wordml" xmlns:w16sdtdh="http://schemas.microsoft.com/office/word/2020/wordml/sdtdatahash" xmlns:w16se="http://schemas.microsoft.com/office/word/2015/wordml/symex" xmlns:wpg="http://schemas.microsoft.com/office/word/2010/wordprocessingGroup" xmlns:wpi="http://schemas.microsoft.com/office/word/2010/wordprocessingInk" xmlns:wne="http://schemas.microsoft.com/office/word/2006/wordml" xmlns:wps="http://schemas.microsoft.com/office/word/2010/wordprocessingShape" mc:Ignorable="w14 w15 w16se w16cid w16 w16cex w16sdtdh wp14">
+<w:endnotes xmlns:wpc="http://schemas.microsoft.com/office/word/2010/wordprocessingCanvas" xmlns:cx="http://schemas.microsoft.com/office/drawing/2014/chartex" xmlns:cx1="http://schemas.microsoft.com/office/drawing/2015/9/8/chartex" xmlns:cx2="http://schemas.microsoft.com/office/drawing/2015/10/21/chartex" xmlns:cx3="http://schemas.microsoft.com/office/drawing/2016/5/9/chartex" xmlns:cx4="http://schemas.microsoft.com/office/drawing/2016/5/10/chartex" xmlns:cx5="http://schemas.microsoft.com/office/drawing/2016/5/11/chartex" xmlns:cx6="http://schemas.microsoft.com/office/drawing/2016/5/12/chartex" xmlns:cx7="http://schemas.microsoft.com/office/drawing/2016/5/13/chartex" xmlns:cx8="http://schemas.microsoft.com/office/drawing/2016/5/14/chartex" xmlns:mc="http://schemas.openxmlformats.org/markup-compatibility/2006" xmlns:aink="http://schemas.microsoft.com/office/drawing/2016/ink" xmlns:am3d="http://schemas.microsoft.com/office/drawing/2017/model3d" xmlns:o="urn:schemas-microsoft-com:office:office" xmlns:oel="http://schemas.microsoft.com/office/2019/extlst" xmlns:r="http://schemas.openxmlformats.org/officeDocument/2006/relationships" xmlns:m="http://schemas.openxmlformats.org/officeDocument/2006/math" xmlns:v="urn:schemas-microsoft-com:vml" xmlns:wp14="http://schemas.microsoft.com/office/word/2010/wordprocessingDrawing" xmlns:wp="http://schemas.openxmlformats.org/drawingml/2006/wordprocessingDrawing" xmlns:w10="urn:schemas-microsoft-com:office:word" xmlns:w="http://schemas.openxmlformats.org/wordprocessingml/2006/main" xmlns:w14="http://schemas.microsoft.com/office/word/2010/wordml" xmlns:w15="http://schemas.microsoft.com/office/word/2012/wordml" xmlns:w16cex="http://schemas.microsoft.com/office/word/2018/wordml/cex" xmlns:w16cid="http://schemas.microsoft.com/office/word/2016/wordml/cid" xmlns:w16="http://schemas.microsoft.com/office/word/2018/wordml" xmlns:w16sdtdh="http://schemas.microsoft.com/office/word/2020/wordml/sdtdatahash" xmlns:w16se="http://schemas.microsoft.com/office/word/2015/wordml/symex" xmlns:wpg="http://schemas.microsoft.com/office/word/2010/wordprocessingGroup" xmlns:wpi="http://schemas.microsoft.com/office/word/2010/wordprocessingInk" xmlns:wne="http://schemas.microsoft.com/office/word/2006/wordml" xmlns:wps="http://schemas.microsoft.com/office/word/2010/wordprocessingShape" mc:Ignorable="w14 w15 w16se w16cid w16 w16cex w16sdtdh wp14">
   <w:endnote w:type="separator" w:id="-1">
     <w:p>
       <w:pPr>
@@ -26972,10 +27292,10 @@
 </file>
 
 <file path=word/footer1.xml><?xml version="1.0" encoding="utf-8"?>
-<w:ftr xmlns:wpc="http://schemas.microsoft.com/office/word/2010/wordprocessingCanvas" xmlns:cx="http://schemas.microsoft.com/office/drawing/2014/chartex" xmlns:cx1="http://schemas.microsoft.com/office/drawing/2015/9/8/chartex" xmlns:cx2="http://schemas.microsoft.com/office/drawing/2015/10/21/chartex" xmlns:cx3="http://schemas.microsoft.com/office/drawing/2016/5/9/chartex" xmlns:cx4="http://schemas.microsoft.com/office/drawing/2016/5/10/chartex" xmlns:cx5="http://schemas.microsoft.com/office/drawing/2016/5/11/chartex" xmlns:cx6="http://schemas.microsoft.com/office/drawing/2016/5/12/chartex" xmlns:cx7="http://schemas.microsoft.com/office/drawing/2016/5/13/chartex" xmlns:cx8="http://schemas.microsoft.com/office/drawing/2016/5/14/chartex" xmlns:mc="http://schemas.openxmlformats.org/markup-compatibility/2006" xmlns:aink="http://schemas.microsoft.com/office/drawing/2016/ink" xmlns:am3d="http://schemas.microsoft.com/office/drawing/2017/model3d" xmlns:o="urn:schemas-microsoft-com:office:office" xmlns:r="http://schemas.openxmlformats.org/officeDocument/2006/relationships" xmlns:m="http://schemas.openxmlformats.org/officeDocument/2006/math" xmlns:v="urn:schemas-microsoft-com:vml" xmlns:wp14="http://schemas.microsoft.com/office/word/2010/wordprocessingDrawing" xmlns:wp="http://schemas.openxmlformats.org/drawingml/2006/wordprocessingDrawing" xmlns:w10="urn:schemas-microsoft-com:office:word" xmlns:w="http://schemas.openxmlformats.org/wordprocessingml/2006/main" xmlns:w14="http://schemas.microsoft.com/office/word/2010/wordml" xmlns:w15="http://schemas.microsoft.com/office/word/2012/wordml" xmlns:w16cex="http://schemas.microsoft.com/office/word/2018/wordml/cex" xmlns:w16cid="http://schemas.microsoft.com/office/word/2016/wordml/cid" xmlns:w16="http://schemas.microsoft.com/office/word/2018/wordml" xmlns:w16sdtdh="http://schemas.microsoft.com/office/word/2020/wordml/sdtdatahash" xmlns:w16se="http://schemas.microsoft.com/office/word/2015/wordml/symex" xmlns:wpg="http://schemas.microsoft.com/office/word/2010/wordprocessingGroup" xmlns:wpi="http://schemas.microsoft.com/office/word/2010/wordprocessingInk" xmlns:wne="http://schemas.microsoft.com/office/word/2006/wordml" xmlns:wps="http://schemas.microsoft.com/office/word/2010/wordprocessingShape" mc:Ignorable="w14 w15 w16se w16cid w16 w16cex w16sdtdh wp14">
+<w:ftr xmlns:wpc="http://schemas.microsoft.com/office/word/2010/wordprocessingCanvas" xmlns:cx="http://schemas.microsoft.com/office/drawing/2014/chartex" xmlns:cx1="http://schemas.microsoft.com/office/drawing/2015/9/8/chartex" xmlns:cx2="http://schemas.microsoft.com/office/drawing/2015/10/21/chartex" xmlns:cx3="http://schemas.microsoft.com/office/drawing/2016/5/9/chartex" xmlns:cx4="http://schemas.microsoft.com/office/drawing/2016/5/10/chartex" xmlns:cx5="http://schemas.microsoft.com/office/drawing/2016/5/11/chartex" xmlns:cx6="http://schemas.microsoft.com/office/drawing/2016/5/12/chartex" xmlns:cx7="http://schemas.microsoft.com/office/drawing/2016/5/13/chartex" xmlns:cx8="http://schemas.microsoft.com/office/drawing/2016/5/14/chartex" xmlns:mc="http://schemas.openxmlformats.org/markup-compatibility/2006" xmlns:aink="http://schemas.microsoft.com/office/drawing/2016/ink" xmlns:am3d="http://schemas.microsoft.com/office/drawing/2017/model3d" xmlns:o="urn:schemas-microsoft-com:office:office" xmlns:oel="http://schemas.microsoft.com/office/2019/extlst" xmlns:r="http://schemas.openxmlformats.org/officeDocument/2006/relationships" xmlns:m="http://schemas.openxmlformats.org/officeDocument/2006/math" xmlns:v="urn:schemas-microsoft-com:vml" xmlns:wp14="http://schemas.microsoft.com/office/word/2010/wordprocessingDrawing" xmlns:wp="http://schemas.openxmlformats.org/drawingml/2006/wordprocessingDrawing" xmlns:w10="urn:schemas-microsoft-com:office:word" xmlns:w="http://schemas.openxmlformats.org/wordprocessingml/2006/main" xmlns:w14="http://schemas.microsoft.com/office/word/2010/wordml" xmlns:w15="http://schemas.microsoft.com/office/word/2012/wordml" xmlns:w16cex="http://schemas.microsoft.com/office/word/2018/wordml/cex" xmlns:w16cid="http://schemas.microsoft.com/office/word/2016/wordml/cid" xmlns:w16="http://schemas.microsoft.com/office/word/2018/wordml" xmlns:w16sdtdh="http://schemas.microsoft.com/office/word/2020/wordml/sdtdatahash" xmlns:w16se="http://schemas.microsoft.com/office/word/2015/wordml/symex" xmlns:wpg="http://schemas.microsoft.com/office/word/2010/wordprocessingGroup" xmlns:wpi="http://schemas.microsoft.com/office/word/2010/wordprocessingInk" xmlns:wne="http://schemas.microsoft.com/office/word/2006/wordml" xmlns:wps="http://schemas.microsoft.com/office/word/2010/wordprocessingShape" mc:Ignorable="w14 w15 w16se w16cid w16 w16cex w16sdtdh wp14">
   <w:p>
     <w:pPr>
-      <w:pStyle w:val="Footer"/>
+      <w:pStyle w:val="Rodap"/>
       <w:jc w:val="right"/>
     </w:pPr>
     <w:r>
@@ -27029,14 +27349,14 @@
   </w:p>
   <w:p>
     <w:pPr>
-      <w:pStyle w:val="Footer"/>
+      <w:pStyle w:val="Rodap"/>
     </w:pPr>
   </w:p>
 </w:ftr>
 </file>
 
 <file path=word/footnotes.xml><?xml version="1.0" encoding="utf-8"?>
-<w:footnotes xmlns:wpc="http://schemas.microsoft.com/office/word/2010/wordprocessingCanvas" xmlns:cx="http://schemas.microsoft.com/office/drawing/2014/chartex" xmlns:cx1="http://schemas.microsoft.com/office/drawing/2015/9/8/chartex" xmlns:cx2="http://schemas.microsoft.com/office/drawing/2015/10/21/chartex" xmlns:cx3="http://schemas.microsoft.com/office/drawing/2016/5/9/chartex" xmlns:cx4="http://schemas.microsoft.com/office/drawing/2016/5/10/chartex" xmlns:cx5="http://schemas.microsoft.com/office/drawing/2016/5/11/chartex" xmlns:cx6="http://schemas.microsoft.com/office/drawing/2016/5/12/chartex" xmlns:cx7="http://schemas.microsoft.com/office/drawing/2016/5/13/chartex" xmlns:cx8="http://schemas.microsoft.com/office/drawing/2016/5/14/chartex" xmlns:mc="http://schemas.openxmlformats.org/markup-compatibility/2006" xmlns:aink="http://schemas.microsoft.com/office/drawing/2016/ink" xmlns:am3d="http://schemas.microsoft.com/office/drawing/2017/model3d" xmlns:o="urn:schemas-microsoft-com:office:office" xmlns:r="http://schemas.openxmlformats.org/officeDocument/2006/relationships" xmlns:m="http://schemas.openxmlformats.org/officeDocument/2006/math" xmlns:v="urn:schemas-microsoft-com:vml" xmlns:wp14="http://schemas.microsoft.com/office/word/2010/wordprocessingDrawing" xmlns:wp="http://schemas.openxmlformats.org/drawingml/2006/wordprocessingDrawing" xmlns:w10="urn:schemas-microsoft-com:office:word" xmlns:w="http://schemas.openxmlformats.org/wordprocessingml/2006/main" xmlns:w14="http://schemas.microsoft.com/office/word/2010/wordml" xmlns:w15="http://schemas.microsoft.com/office/word/2012/wordml" xmlns:w16cex="http://schemas.microsoft.com/office/word/2018/wordml/cex" xmlns:w16cid="http://schemas.microsoft.com/office/word/2016/wordml/cid" xmlns:w16="http://schemas.microsoft.com/office/word/2018/wordml" xmlns:w16sdtdh="http://schemas.microsoft.com/office/word/2020/wordml/sdtdatahash" xmlns:w16se="http://schemas.microsoft.com/office/word/2015/wordml/symex" xmlns:wpg="http://schemas.microsoft.com/office/word/2010/wordprocessingGroup" xmlns:wpi="http://schemas.microsoft.com/office/word/2010/wordprocessingInk" xmlns:wne="http://schemas.microsoft.com/office/word/2006/wordml" xmlns:wps="http://schemas.microsoft.com/office/word/2010/wordprocessingShape" mc:Ignorable="w14 w15 w16se w16cid w16 w16cex w16sdtdh wp14">
+<w:footnotes xmlns:wpc="http://schemas.microsoft.com/office/word/2010/wordprocessingCanvas" xmlns:cx="http://schemas.microsoft.com/office/drawing/2014/chartex" xmlns:cx1="http://schemas.microsoft.com/office/drawing/2015/9/8/chartex" xmlns:cx2="http://schemas.microsoft.com/office/drawing/2015/10/21/chartex" xmlns:cx3="http://schemas.microsoft.com/office/drawing/2016/5/9/chartex" xmlns:cx4="http://schemas.microsoft.com/office/drawing/2016/5/10/chartex" xmlns:cx5="http://schemas.microsoft.com/office/drawing/2016/5/11/chartex" xmlns:cx6="http://schemas.microsoft.com/office/drawing/2016/5/12/chartex" xmlns:cx7="http://schemas.microsoft.com/office/drawing/2016/5/13/chartex" xmlns:cx8="http://schemas.microsoft.com/office/drawing/2016/5/14/chartex" xmlns:mc="http://schemas.openxmlformats.org/markup-compatibility/2006" xmlns:aink="http://schemas.microsoft.com/office/drawing/2016/ink" xmlns:am3d="http://schemas.microsoft.com/office/drawing/2017/model3d" xmlns:o="urn:schemas-microsoft-com:office:office" xmlns:oel="http://schemas.microsoft.com/office/2019/extlst" xmlns:r="http://schemas.openxmlformats.org/officeDocument/2006/relationships" xmlns:m="http://schemas.openxmlformats.org/officeDocument/2006/math" xmlns:v="urn:schemas-microsoft-com:vml" xmlns:wp14="http://schemas.microsoft.com/office/word/2010/wordprocessingDrawing" xmlns:wp="http://schemas.openxmlformats.org/drawingml/2006/wordprocessingDrawing" xmlns:w10="urn:schemas-microsoft-com:office:word" xmlns:w="http://schemas.openxmlformats.org/wordprocessingml/2006/main" xmlns:w14="http://schemas.microsoft.com/office/word/2010/wordml" xmlns:w15="http://schemas.microsoft.com/office/word/2012/wordml" xmlns:w16cex="http://schemas.microsoft.com/office/word/2018/wordml/cex" xmlns:w16cid="http://schemas.microsoft.com/office/word/2016/wordml/cid" xmlns:w16="http://schemas.microsoft.com/office/word/2018/wordml" xmlns:w16sdtdh="http://schemas.microsoft.com/office/word/2020/wordml/sdtdatahash" xmlns:w16se="http://schemas.microsoft.com/office/word/2015/wordml/symex" xmlns:wpg="http://schemas.microsoft.com/office/word/2010/wordprocessingGroup" xmlns:wpi="http://schemas.microsoft.com/office/word/2010/wordprocessingInk" xmlns:wne="http://schemas.microsoft.com/office/word/2006/wordml" xmlns:wps="http://schemas.microsoft.com/office/word/2010/wordprocessingShape" mc:Ignorable="w14 w15 w16se w16cid w16 w16cex w16sdtdh wp14">
   <w:footnote w:type="separator" w:id="-1">
     <w:p>
       <w:pPr>
@@ -27068,10 +27388,10 @@
 </file>
 
 <file path=word/header1.xml><?xml version="1.0" encoding="utf-8"?>
-<w:hdr xmlns:wpc="http://schemas.microsoft.com/office/word/2010/wordprocessingCanvas" xmlns:cx="http://schemas.microsoft.com/office/drawing/2014/chartex" xmlns:cx1="http://schemas.microsoft.com/office/drawing/2015/9/8/chartex" xmlns:cx2="http://schemas.microsoft.com/office/drawing/2015/10/21/chartex" xmlns:cx3="http://schemas.microsoft.com/office/drawing/2016/5/9/chartex" xmlns:cx4="http://schemas.microsoft.com/office/drawing/2016/5/10/chartex" xmlns:cx5="http://schemas.microsoft.com/office/drawing/2016/5/11/chartex" xmlns:cx6="http://schemas.microsoft.com/office/drawing/2016/5/12/chartex" xmlns:cx7="http://schemas.microsoft.com/office/drawing/2016/5/13/chartex" xmlns:cx8="http://schemas.microsoft.com/office/drawing/2016/5/14/chartex" xmlns:mc="http://schemas.openxmlformats.org/markup-compatibility/2006" xmlns:aink="http://schemas.microsoft.com/office/drawing/2016/ink" xmlns:am3d="http://schemas.microsoft.com/office/drawing/2017/model3d" xmlns:o="urn:schemas-microsoft-com:office:office" xmlns:r="http://schemas.openxmlformats.org/officeDocument/2006/relationships" xmlns:m="http://schemas.openxmlformats.org/officeDocument/2006/math" xmlns:v="urn:schemas-microsoft-com:vml" xmlns:wp14="http://schemas.microsoft.com/office/word/2010/wordprocessingDrawing" xmlns:wp="http://schemas.openxmlformats.org/drawingml/2006/wordprocessingDrawing" xmlns:w10="urn:schemas-microsoft-com:office:word" xmlns:w="http://schemas.openxmlformats.org/wordprocessingml/2006/main" xmlns:w14="http://schemas.microsoft.com/office/word/2010/wordml" xmlns:w15="http://schemas.microsoft.com/office/word/2012/wordml" xmlns:w16cex="http://schemas.microsoft.com/office/word/2018/wordml/cex" xmlns:w16cid="http://schemas.microsoft.com/office/word/2016/wordml/cid" xmlns:w16="http://schemas.microsoft.com/office/word/2018/wordml" xmlns:w16sdtdh="http://schemas.microsoft.com/office/word/2020/wordml/sdtdatahash" xmlns:w16se="http://schemas.microsoft.com/office/word/2015/wordml/symex" xmlns:wpg="http://schemas.microsoft.com/office/word/2010/wordprocessingGroup" xmlns:wpi="http://schemas.microsoft.com/office/word/2010/wordprocessingInk" xmlns:wne="http://schemas.microsoft.com/office/word/2006/wordml" xmlns:wps="http://schemas.microsoft.com/office/word/2010/wordprocessingShape" mc:Ignorable="w14 w15 w16se w16cid w16 w16cex w16sdtdh wp14">
+<w:hdr xmlns:wpc="http://schemas.microsoft.com/office/word/2010/wordprocessingCanvas" xmlns:cx="http://schemas.microsoft.com/office/drawing/2014/chartex" xmlns:cx1="http://schemas.microsoft.com/office/drawing/2015/9/8/chartex" xmlns:cx2="http://schemas.microsoft.com/office/drawing/2015/10/21/chartex" xmlns:cx3="http://schemas.microsoft.com/office/drawing/2016/5/9/chartex" xmlns:cx4="http://schemas.microsoft.com/office/drawing/2016/5/10/chartex" xmlns:cx5="http://schemas.microsoft.com/office/drawing/2016/5/11/chartex" xmlns:cx6="http://schemas.microsoft.com/office/drawing/2016/5/12/chartex" xmlns:cx7="http://schemas.microsoft.com/office/drawing/2016/5/13/chartex" xmlns:cx8="http://schemas.microsoft.com/office/drawing/2016/5/14/chartex" xmlns:mc="http://schemas.openxmlformats.org/markup-compatibility/2006" xmlns:aink="http://schemas.microsoft.com/office/drawing/2016/ink" xmlns:am3d="http://schemas.microsoft.com/office/drawing/2017/model3d" xmlns:o="urn:schemas-microsoft-com:office:office" xmlns:oel="http://schemas.microsoft.com/office/2019/extlst" xmlns:r="http://schemas.openxmlformats.org/officeDocument/2006/relationships" xmlns:m="http://schemas.openxmlformats.org/officeDocument/2006/math" xmlns:v="urn:schemas-microsoft-com:vml" xmlns:wp14="http://schemas.microsoft.com/office/word/2010/wordprocessingDrawing" xmlns:wp="http://schemas.openxmlformats.org/drawingml/2006/wordprocessingDrawing" xmlns:w10="urn:schemas-microsoft-com:office:word" xmlns:w="http://schemas.openxmlformats.org/wordprocessingml/2006/main" xmlns:w14="http://schemas.microsoft.com/office/word/2010/wordml" xmlns:w15="http://schemas.microsoft.com/office/word/2012/wordml" xmlns:w16cex="http://schemas.microsoft.com/office/word/2018/wordml/cex" xmlns:w16cid="http://schemas.microsoft.com/office/word/2016/wordml/cid" xmlns:w16="http://schemas.microsoft.com/office/word/2018/wordml" xmlns:w16sdtdh="http://schemas.microsoft.com/office/word/2020/wordml/sdtdatahash" xmlns:w16se="http://schemas.microsoft.com/office/word/2015/wordml/symex" xmlns:wpg="http://schemas.microsoft.com/office/word/2010/wordprocessingGroup" xmlns:wpi="http://schemas.microsoft.com/office/word/2010/wordprocessingInk" xmlns:wne="http://schemas.microsoft.com/office/word/2006/wordml" xmlns:wps="http://schemas.microsoft.com/office/word/2010/wordprocessingShape" mc:Ignorable="w14 w15 w16se w16cid w16 w16cex w16sdtdh wp14">
   <w:p>
     <w:pPr>
-      <w:pStyle w:val="Header"/>
+      <w:pStyle w:val="Cabealho"/>
       <w:jc w:val="center"/>
     </w:pPr>
     <w:r>
@@ -27089,7 +27409,7 @@
 </file>
 
 <file path=word/numbering.xml><?xml version="1.0" encoding="utf-8"?>
-<w:numbering xmlns:wpc="http://schemas.microsoft.com/office/word/2010/wordprocessingCanvas" xmlns:cx="http://schemas.microsoft.com/office/drawing/2014/chartex" xmlns:cx1="http://schemas.microsoft.com/office/drawing/2015/9/8/chartex" xmlns:cx2="http://schemas.microsoft.com/office/drawing/2015/10/21/chartex" xmlns:cx3="http://schemas.microsoft.com/office/drawing/2016/5/9/chartex" xmlns:cx4="http://schemas.microsoft.com/office/drawing/2016/5/10/chartex" xmlns:cx5="http://schemas.microsoft.com/office/drawing/2016/5/11/chartex" xmlns:cx6="http://schemas.microsoft.com/office/drawing/2016/5/12/chartex" xmlns:cx7="http://schemas.microsoft.com/office/drawing/2016/5/13/chartex" xmlns:cx8="http://schemas.microsoft.com/office/drawing/2016/5/14/chartex" xmlns:mc="http://schemas.openxmlformats.org/markup-compatibility/2006" xmlns:aink="http://schemas.microsoft.com/office/drawing/2016/ink" xmlns:am3d="http://schemas.microsoft.com/office/drawing/2017/model3d" xmlns:o="urn:schemas-microsoft-com:office:office" xmlns:r="http://schemas.openxmlformats.org/officeDocument/2006/relationships" xmlns:m="http://schemas.openxmlformats.org/officeDocument/2006/math" xmlns:v="urn:schemas-microsoft-com:vml" xmlns:wp14="http://schemas.microsoft.com/office/word/2010/wordprocessingDrawing" xmlns:wp="http://schemas.openxmlformats.org/drawingml/2006/wordprocessingDrawing" xmlns:w10="urn:schemas-microsoft-com:office:word" xmlns:w="http://schemas.openxmlformats.org/wordprocessingml/2006/main" xmlns:w14="http://schemas.microsoft.com/office/word/2010/wordml" xmlns:w15="http://schemas.microsoft.com/office/word/2012/wordml" xmlns:w16cex="http://schemas.microsoft.com/office/word/2018/wordml/cex" xmlns:w16cid="http://schemas.microsoft.com/office/word/2016/wordml/cid" xmlns:w16="http://schemas.microsoft.com/office/word/2018/wordml" xmlns:w16sdtdh="http://schemas.microsoft.com/office/word/2020/wordml/sdtdatahash" xmlns:w16se="http://schemas.microsoft.com/office/word/2015/wordml/symex" xmlns:wpg="http://schemas.microsoft.com/office/word/2010/wordprocessingGroup" xmlns:wpi="http://schemas.microsoft.com/office/word/2010/wordprocessingInk" xmlns:wne="http://schemas.microsoft.com/office/word/2006/wordml" xmlns:wps="http://schemas.microsoft.com/office/word/2010/wordprocessingShape" mc:Ignorable="w14 w15 w16se w16cid w16 w16cex w16sdtdh wp14">
+<w:numbering xmlns:wpc="http://schemas.microsoft.com/office/word/2010/wordprocessingCanvas" xmlns:cx="http://schemas.microsoft.com/office/drawing/2014/chartex" xmlns:cx1="http://schemas.microsoft.com/office/drawing/2015/9/8/chartex" xmlns:cx2="http://schemas.microsoft.com/office/drawing/2015/10/21/chartex" xmlns:cx3="http://schemas.microsoft.com/office/drawing/2016/5/9/chartex" xmlns:cx4="http://schemas.microsoft.com/office/drawing/2016/5/10/chartex" xmlns:cx5="http://schemas.microsoft.com/office/drawing/2016/5/11/chartex" xmlns:cx6="http://schemas.microsoft.com/office/drawing/2016/5/12/chartex" xmlns:cx7="http://schemas.microsoft.com/office/drawing/2016/5/13/chartex" xmlns:cx8="http://schemas.microsoft.com/office/drawing/2016/5/14/chartex" xmlns:mc="http://schemas.openxmlformats.org/markup-compatibility/2006" xmlns:aink="http://schemas.microsoft.com/office/drawing/2016/ink" xmlns:am3d="http://schemas.microsoft.com/office/drawing/2017/model3d" xmlns:o="urn:schemas-microsoft-com:office:office" xmlns:oel="http://schemas.microsoft.com/office/2019/extlst" xmlns:r="http://schemas.openxmlformats.org/officeDocument/2006/relationships" xmlns:m="http://schemas.openxmlformats.org/officeDocument/2006/math" xmlns:v="urn:schemas-microsoft-com:vml" xmlns:wp14="http://schemas.microsoft.com/office/word/2010/wordprocessingDrawing" xmlns:wp="http://schemas.openxmlformats.org/drawingml/2006/wordprocessingDrawing" xmlns:w10="urn:schemas-microsoft-com:office:word" xmlns:w="http://schemas.openxmlformats.org/wordprocessingml/2006/main" xmlns:w14="http://schemas.microsoft.com/office/word/2010/wordml" xmlns:w15="http://schemas.microsoft.com/office/word/2012/wordml" xmlns:w16cex="http://schemas.microsoft.com/office/word/2018/wordml/cex" xmlns:w16cid="http://schemas.microsoft.com/office/word/2016/wordml/cid" xmlns:w16="http://schemas.microsoft.com/office/word/2018/wordml" xmlns:w16sdtdh="http://schemas.microsoft.com/office/word/2020/wordml/sdtdatahash" xmlns:w16se="http://schemas.microsoft.com/office/word/2015/wordml/symex" xmlns:wpg="http://schemas.microsoft.com/office/word/2010/wordprocessingGroup" xmlns:wpi="http://schemas.microsoft.com/office/word/2010/wordprocessingInk" xmlns:wne="http://schemas.microsoft.com/office/word/2006/wordml" xmlns:wps="http://schemas.microsoft.com/office/word/2010/wordprocessingShape" mc:Ignorable="w14 w15 w16se w16cid w16 w16cex w16sdtdh wp14">
   <w:abstractNum w:abstractNumId="0" w15:restartNumberingAfterBreak="0">
     <w:nsid w:val="04561027"/>
     <w:multiLevelType w:val="hybridMultilevel"/>
@@ -27659,22 +27979,22 @@
       </w:pPr>
     </w:lvl>
   </w:abstractNum>
-  <w:num w:numId="1">
+  <w:num w:numId="1" w16cid:durableId="1115978678">
     <w:abstractNumId w:val="4"/>
   </w:num>
-  <w:num w:numId="2">
+  <w:num w:numId="2" w16cid:durableId="1845315499">
     <w:abstractNumId w:val="1"/>
   </w:num>
-  <w:num w:numId="3">
+  <w:num w:numId="3" w16cid:durableId="1410689728">
     <w:abstractNumId w:val="5"/>
   </w:num>
-  <w:num w:numId="4">
+  <w:num w:numId="4" w16cid:durableId="1287665809">
     <w:abstractNumId w:val="3"/>
   </w:num>
-  <w:num w:numId="5">
+  <w:num w:numId="5" w16cid:durableId="597494035">
     <w:abstractNumId w:val="0"/>
   </w:num>
-  <w:num w:numId="6">
+  <w:num w:numId="6" w16cid:durableId="1953126313">
     <w:abstractNumId w:val="2"/>
   </w:num>
 </w:numbering>
@@ -28079,11 +28399,11 @@
     <w:name w:val="Normal"/>
     <w:qFormat/>
   </w:style>
-  <w:style w:type="paragraph" w:styleId="Heading1">
+  <w:style w:type="paragraph" w:styleId="Ttulo1">
     <w:name w:val="heading 1"/>
     <w:basedOn w:val="Normal"/>
     <w:next w:val="Normal"/>
-    <w:link w:val="Heading1Char"/>
+    <w:link w:val="Ttulo1Char"/>
     <w:uiPriority w:val="9"/>
     <w:qFormat/>
     <w:rsid w:val="00344980"/>
@@ -28100,11 +28420,11 @@
       <w:szCs w:val="32"/>
     </w:rPr>
   </w:style>
-  <w:style w:type="paragraph" w:styleId="Heading2">
+  <w:style w:type="paragraph" w:styleId="Ttulo2">
     <w:name w:val="heading 2"/>
     <w:basedOn w:val="Normal"/>
     <w:next w:val="Normal"/>
-    <w:link w:val="Heading2Char"/>
+    <w:link w:val="Ttulo2Char"/>
     <w:uiPriority w:val="9"/>
     <w:unhideWhenUsed/>
     <w:qFormat/>
@@ -28122,11 +28442,11 @@
       <w:szCs w:val="26"/>
     </w:rPr>
   </w:style>
-  <w:style w:type="paragraph" w:styleId="Heading3">
+  <w:style w:type="paragraph" w:styleId="Ttulo3">
     <w:name w:val="heading 3"/>
     <w:basedOn w:val="Normal"/>
     <w:next w:val="Normal"/>
-    <w:link w:val="Heading3Char"/>
+    <w:link w:val="Ttulo3Char"/>
     <w:uiPriority w:val="9"/>
     <w:semiHidden/>
     <w:unhideWhenUsed/>
@@ -28145,13 +28465,13 @@
       <w:szCs w:val="24"/>
     </w:rPr>
   </w:style>
-  <w:style w:type="character" w:default="1" w:styleId="DefaultParagraphFont">
+  <w:style w:type="character" w:default="1" w:styleId="Fontepargpadro">
     <w:name w:val="Default Paragraph Font"/>
     <w:uiPriority w:val="1"/>
     <w:semiHidden/>
     <w:unhideWhenUsed/>
   </w:style>
-  <w:style w:type="table" w:default="1" w:styleId="TableNormal">
+  <w:style w:type="table" w:default="1" w:styleId="Tabelanormal">
     <w:name w:val="Normal Table"/>
     <w:uiPriority w:val="99"/>
     <w:semiHidden/>
@@ -28166,15 +28486,15 @@
       </w:tblCellMar>
     </w:tblPr>
   </w:style>
-  <w:style w:type="numbering" w:default="1" w:styleId="NoList">
+  <w:style w:type="numbering" w:default="1" w:styleId="Semlista">
     <w:name w:val="No List"/>
     <w:uiPriority w:val="99"/>
     <w:semiHidden/>
     <w:unhideWhenUsed/>
   </w:style>
-  <w:style w:type="table" w:styleId="TableGrid">
+  <w:style w:type="table" w:styleId="Tabelacomgrade">
     <w:name w:val="Table Grid"/>
-    <w:basedOn w:val="TableNormal"/>
+    <w:basedOn w:val="Tabelanormal"/>
     <w:uiPriority w:val="39"/>
     <w:rsid w:val="0028696D"/>
     <w:pPr>
@@ -28193,7 +28513,7 @@
   </w:style>
   <w:style w:type="character" w:styleId="Hyperlink">
     <w:name w:val="Hyperlink"/>
-    <w:basedOn w:val="DefaultParagraphFont"/>
+    <w:basedOn w:val="Fontepargpadro"/>
     <w:uiPriority w:val="99"/>
     <w:unhideWhenUsed/>
     <w:rsid w:val="001D7150"/>
@@ -28202,9 +28522,9 @@
       <w:u w:val="single"/>
     </w:rPr>
   </w:style>
-  <w:style w:type="character" w:styleId="UnresolvedMention">
+  <w:style w:type="character" w:styleId="MenoPendente">
     <w:name w:val="Unresolved Mention"/>
-    <w:basedOn w:val="DefaultParagraphFont"/>
+    <w:basedOn w:val="Fontepargpadro"/>
     <w:uiPriority w:val="99"/>
     <w:semiHidden/>
     <w:unhideWhenUsed/>
@@ -28214,9 +28534,9 @@
       <w:shd w:val="clear" w:color="auto" w:fill="E1DFDD"/>
     </w:rPr>
   </w:style>
-  <w:style w:type="character" w:styleId="FollowedHyperlink">
+  <w:style w:type="character" w:styleId="HiperlinkVisitado">
     <w:name w:val="FollowedHyperlink"/>
-    <w:basedOn w:val="DefaultParagraphFont"/>
+    <w:basedOn w:val="Fontepargpadro"/>
     <w:uiPriority w:val="99"/>
     <w:semiHidden/>
     <w:unhideWhenUsed/>
@@ -28226,9 +28546,9 @@
       <w:u w:val="single"/>
     </w:rPr>
   </w:style>
-  <w:style w:type="character" w:styleId="CommentReference">
+  <w:style w:type="character" w:styleId="Refdecomentrio">
     <w:name w:val="annotation reference"/>
-    <w:basedOn w:val="DefaultParagraphFont"/>
+    <w:basedOn w:val="Fontepargpadro"/>
     <w:uiPriority w:val="99"/>
     <w:semiHidden/>
     <w:unhideWhenUsed/>
@@ -28238,10 +28558,10 @@
       <w:szCs w:val="16"/>
     </w:rPr>
   </w:style>
-  <w:style w:type="paragraph" w:styleId="CommentText">
+  <w:style w:type="paragraph" w:styleId="Textodecomentrio">
     <w:name w:val="annotation text"/>
     <w:basedOn w:val="Normal"/>
-    <w:link w:val="CommentTextChar"/>
+    <w:link w:val="TextodecomentrioChar"/>
     <w:uiPriority w:val="99"/>
     <w:semiHidden/>
     <w:unhideWhenUsed/>
@@ -28254,10 +28574,10 @@
       <w:szCs w:val="20"/>
     </w:rPr>
   </w:style>
-  <w:style w:type="character" w:customStyle="1" w:styleId="CommentTextChar">
-    <w:name w:val="Comment Text Char"/>
-    <w:basedOn w:val="DefaultParagraphFont"/>
-    <w:link w:val="CommentText"/>
+  <w:style w:type="character" w:customStyle="1" w:styleId="TextodecomentrioChar">
+    <w:name w:val="Texto de comentário Char"/>
+    <w:basedOn w:val="Fontepargpadro"/>
+    <w:link w:val="Textodecomentrio"/>
     <w:uiPriority w:val="99"/>
     <w:semiHidden/>
     <w:rsid w:val="00E26339"/>
@@ -28266,11 +28586,11 @@
       <w:szCs w:val="20"/>
     </w:rPr>
   </w:style>
-  <w:style w:type="paragraph" w:styleId="CommentSubject">
+  <w:style w:type="paragraph" w:styleId="Assuntodocomentrio">
     <w:name w:val="annotation subject"/>
-    <w:basedOn w:val="CommentText"/>
-    <w:next w:val="CommentText"/>
-    <w:link w:val="CommentSubjectChar"/>
+    <w:basedOn w:val="Textodecomentrio"/>
+    <w:next w:val="Textodecomentrio"/>
+    <w:link w:val="AssuntodocomentrioChar"/>
     <w:uiPriority w:val="99"/>
     <w:semiHidden/>
     <w:unhideWhenUsed/>
@@ -28280,10 +28600,10 @@
       <w:bCs/>
     </w:rPr>
   </w:style>
-  <w:style w:type="character" w:customStyle="1" w:styleId="CommentSubjectChar">
-    <w:name w:val="Comment Subject Char"/>
-    <w:basedOn w:val="CommentTextChar"/>
-    <w:link w:val="CommentSubject"/>
+  <w:style w:type="character" w:customStyle="1" w:styleId="AssuntodocomentrioChar">
+    <w:name w:val="Assunto do comentário Char"/>
+    <w:basedOn w:val="TextodecomentrioChar"/>
+    <w:link w:val="Assuntodocomentrio"/>
     <w:uiPriority w:val="99"/>
     <w:semiHidden/>
     <w:rsid w:val="00E26339"/>
@@ -28294,10 +28614,10 @@
       <w:szCs w:val="20"/>
     </w:rPr>
   </w:style>
-  <w:style w:type="paragraph" w:styleId="BalloonText">
+  <w:style w:type="paragraph" w:styleId="Textodebalo">
     <w:name w:val="Balloon Text"/>
     <w:basedOn w:val="Normal"/>
-    <w:link w:val="BalloonTextChar"/>
+    <w:link w:val="TextodebaloChar"/>
     <w:uiPriority w:val="99"/>
     <w:semiHidden/>
     <w:unhideWhenUsed/>
@@ -28311,10 +28631,10 @@
       <w:szCs w:val="18"/>
     </w:rPr>
   </w:style>
-  <w:style w:type="character" w:customStyle="1" w:styleId="BalloonTextChar">
-    <w:name w:val="Balloon Text Char"/>
-    <w:basedOn w:val="DefaultParagraphFont"/>
-    <w:link w:val="BalloonText"/>
+  <w:style w:type="character" w:customStyle="1" w:styleId="TextodebaloChar">
+    <w:name w:val="Texto de balão Char"/>
+    <w:basedOn w:val="Fontepargpadro"/>
+    <w:link w:val="Textodebalo"/>
     <w:uiPriority w:val="99"/>
     <w:semiHidden/>
     <w:rsid w:val="00E26339"/>
@@ -28324,7 +28644,7 @@
       <w:szCs w:val="18"/>
     </w:rPr>
   </w:style>
-  <w:style w:type="paragraph" w:styleId="ListParagraph">
+  <w:style w:type="paragraph" w:styleId="PargrafodaLista">
     <w:name w:val="List Paragraph"/>
     <w:basedOn w:val="Normal"/>
     <w:uiPriority w:val="34"/>
@@ -28335,10 +28655,10 @@
       <w:contextualSpacing/>
     </w:pPr>
   </w:style>
-  <w:style w:type="paragraph" w:styleId="Header">
+  <w:style w:type="paragraph" w:styleId="Cabealho">
     <w:name w:val="header"/>
     <w:basedOn w:val="Normal"/>
-    <w:link w:val="HeaderChar"/>
+    <w:link w:val="CabealhoChar"/>
     <w:uiPriority w:val="99"/>
     <w:unhideWhenUsed/>
     <w:rsid w:val="00344980"/>
@@ -28350,17 +28670,17 @@
       <w:spacing w:after="0" w:line="240" w:lineRule="auto"/>
     </w:pPr>
   </w:style>
-  <w:style w:type="character" w:customStyle="1" w:styleId="HeaderChar">
-    <w:name w:val="Header Char"/>
-    <w:basedOn w:val="DefaultParagraphFont"/>
-    <w:link w:val="Header"/>
+  <w:style w:type="character" w:customStyle="1" w:styleId="CabealhoChar">
+    <w:name w:val="Cabeçalho Char"/>
+    <w:basedOn w:val="Fontepargpadro"/>
+    <w:link w:val="Cabealho"/>
     <w:uiPriority w:val="99"/>
     <w:rsid w:val="00344980"/>
   </w:style>
-  <w:style w:type="paragraph" w:styleId="Footer">
+  <w:style w:type="paragraph" w:styleId="Rodap">
     <w:name w:val="footer"/>
     <w:basedOn w:val="Normal"/>
-    <w:link w:val="FooterChar"/>
+    <w:link w:val="RodapChar"/>
     <w:uiPriority w:val="99"/>
     <w:unhideWhenUsed/>
     <w:rsid w:val="00344980"/>
@@ -28372,17 +28692,17 @@
       <w:spacing w:after="0" w:line="240" w:lineRule="auto"/>
     </w:pPr>
   </w:style>
-  <w:style w:type="character" w:customStyle="1" w:styleId="FooterChar">
-    <w:name w:val="Footer Char"/>
-    <w:basedOn w:val="DefaultParagraphFont"/>
-    <w:link w:val="Footer"/>
+  <w:style w:type="character" w:customStyle="1" w:styleId="RodapChar">
+    <w:name w:val="Rodapé Char"/>
+    <w:basedOn w:val="Fontepargpadro"/>
+    <w:link w:val="Rodap"/>
     <w:uiPriority w:val="99"/>
     <w:rsid w:val="00344980"/>
   </w:style>
-  <w:style w:type="character" w:customStyle="1" w:styleId="Heading1Char">
-    <w:name w:val="Heading 1 Char"/>
-    <w:basedOn w:val="DefaultParagraphFont"/>
-    <w:link w:val="Heading1"/>
+  <w:style w:type="character" w:customStyle="1" w:styleId="Ttulo1Char">
+    <w:name w:val="Título 1 Char"/>
+    <w:basedOn w:val="Fontepargpadro"/>
+    <w:link w:val="Ttulo1"/>
     <w:uiPriority w:val="9"/>
     <w:rsid w:val="00344980"/>
     <w:rPr>
@@ -28392,9 +28712,9 @@
       <w:szCs w:val="32"/>
     </w:rPr>
   </w:style>
-  <w:style w:type="paragraph" w:styleId="TOCHeading">
+  <w:style w:type="paragraph" w:styleId="CabealhodoSumrio">
     <w:name w:val="TOC Heading"/>
-    <w:basedOn w:val="Heading1"/>
+    <w:basedOn w:val="Ttulo1"/>
     <w:next w:val="Normal"/>
     <w:uiPriority w:val="39"/>
     <w:unhideWhenUsed/>
@@ -28407,10 +28727,10 @@
       <w:lang w:eastAsia="pt-BR"/>
     </w:rPr>
   </w:style>
-  <w:style w:type="character" w:customStyle="1" w:styleId="Heading2Char">
-    <w:name w:val="Heading 2 Char"/>
-    <w:basedOn w:val="DefaultParagraphFont"/>
-    <w:link w:val="Heading2"/>
+  <w:style w:type="character" w:customStyle="1" w:styleId="Ttulo2Char">
+    <w:name w:val="Título 2 Char"/>
+    <w:basedOn w:val="Fontepargpadro"/>
+    <w:link w:val="Ttulo2"/>
     <w:uiPriority w:val="9"/>
     <w:rsid w:val="00C222F8"/>
     <w:rPr>
@@ -28420,7 +28740,7 @@
       <w:szCs w:val="26"/>
     </w:rPr>
   </w:style>
-  <w:style w:type="paragraph" w:styleId="TOC1">
+  <w:style w:type="paragraph" w:styleId="Sumrio1">
     <w:name w:val="toc 1"/>
     <w:basedOn w:val="Normal"/>
     <w:next w:val="Normal"/>
@@ -28432,7 +28752,7 @@
       <w:spacing w:after="100"/>
     </w:pPr>
   </w:style>
-  <w:style w:type="paragraph" w:styleId="TOC2">
+  <w:style w:type="paragraph" w:styleId="Sumrio2">
     <w:name w:val="toc 2"/>
     <w:basedOn w:val="Normal"/>
     <w:next w:val="Normal"/>
@@ -28445,9 +28765,9 @@
       <w:ind w:left="220"/>
     </w:pPr>
   </w:style>
-  <w:style w:type="paragraph" w:styleId="NoSpacing">
+  <w:style w:type="paragraph" w:styleId="SemEspaamento">
     <w:name w:val="No Spacing"/>
-    <w:link w:val="NoSpacingChar"/>
+    <w:link w:val="SemEspaamentoChar"/>
     <w:uiPriority w:val="1"/>
     <w:qFormat/>
     <w:rsid w:val="00C222F8"/>
@@ -28459,10 +28779,10 @@
       <w:lang w:eastAsia="pt-BR"/>
     </w:rPr>
   </w:style>
-  <w:style w:type="character" w:customStyle="1" w:styleId="NoSpacingChar">
-    <w:name w:val="No Spacing Char"/>
-    <w:basedOn w:val="DefaultParagraphFont"/>
-    <w:link w:val="NoSpacing"/>
+  <w:style w:type="character" w:customStyle="1" w:styleId="SemEspaamentoChar">
+    <w:name w:val="Sem Espaçamento Char"/>
+    <w:basedOn w:val="Fontepargpadro"/>
+    <w:link w:val="SemEspaamento"/>
     <w:uiPriority w:val="1"/>
     <w:rsid w:val="00C222F8"/>
     <w:rPr>
@@ -28470,10 +28790,10 @@
       <w:lang w:eastAsia="pt-BR"/>
     </w:rPr>
   </w:style>
-  <w:style w:type="character" w:customStyle="1" w:styleId="Heading3Char">
-    <w:name w:val="Heading 3 Char"/>
-    <w:basedOn w:val="DefaultParagraphFont"/>
-    <w:link w:val="Heading3"/>
+  <w:style w:type="character" w:customStyle="1" w:styleId="Ttulo3Char">
+    <w:name w:val="Título 3 Char"/>
+    <w:basedOn w:val="Fontepargpadro"/>
+    <w:link w:val="Ttulo3"/>
     <w:uiPriority w:val="9"/>
     <w:semiHidden/>
     <w:rsid w:val="00D90F1E"/>
@@ -28486,7 +28806,7 @@
   </w:style>
   <w:style w:type="numbering" w:customStyle="1" w:styleId="NoList1">
     <w:name w:val="No List1"/>
-    <w:next w:val="NoList"/>
+    <w:next w:val="Semlista"/>
     <w:uiPriority w:val="99"/>
     <w:semiHidden/>
     <w:unhideWhenUsed/>
@@ -28606,7 +28926,7 @@
   </w:style>
   <w:style w:type="numbering" w:customStyle="1" w:styleId="NoList2">
     <w:name w:val="No List2"/>
-    <w:next w:val="NoList"/>
+    <w:next w:val="Semlista"/>
     <w:uiPriority w:val="99"/>
     <w:semiHidden/>
     <w:unhideWhenUsed/>
@@ -28628,23 +28948,23 @@
   </w:style>
   <w:style w:type="character" w:customStyle="1" w:styleId="textrun">
     <w:name w:val="textrun"/>
-    <w:basedOn w:val="DefaultParagraphFont"/>
+    <w:basedOn w:val="Fontepargpadro"/>
     <w:rsid w:val="00E473A2"/>
   </w:style>
   <w:style w:type="character" w:customStyle="1" w:styleId="normaltextrun">
     <w:name w:val="normaltextrun"/>
-    <w:basedOn w:val="DefaultParagraphFont"/>
+    <w:basedOn w:val="Fontepargpadro"/>
     <w:rsid w:val="00E473A2"/>
   </w:style>
   <w:style w:type="character" w:customStyle="1" w:styleId="eop">
     <w:name w:val="eop"/>
-    <w:basedOn w:val="DefaultParagraphFont"/>
+    <w:basedOn w:val="Fontepargpadro"/>
     <w:rsid w:val="00E473A2"/>
   </w:style>
-  <w:style w:type="paragraph" w:styleId="HTMLPreformatted">
+  <w:style w:type="paragraph" w:styleId="Pr-formataoHTML">
     <w:name w:val="HTML Preformatted"/>
     <w:basedOn w:val="Normal"/>
-    <w:link w:val="HTMLPreformattedChar"/>
+    <w:link w:val="Pr-formataoHTMLChar"/>
     <w:uiPriority w:val="99"/>
     <w:semiHidden/>
     <w:unhideWhenUsed/>
@@ -28677,10 +28997,10 @@
       <w:lang w:eastAsia="pt-BR"/>
     </w:rPr>
   </w:style>
-  <w:style w:type="character" w:customStyle="1" w:styleId="HTMLPreformattedChar">
-    <w:name w:val="HTML Preformatted Char"/>
-    <w:basedOn w:val="DefaultParagraphFont"/>
-    <w:link w:val="HTMLPreformatted"/>
+  <w:style w:type="character" w:customStyle="1" w:styleId="Pr-formataoHTMLChar">
+    <w:name w:val="Pré-formatação HTML Char"/>
+    <w:basedOn w:val="Fontepargpadro"/>
+    <w:link w:val="Pr-formataoHTML"/>
     <w:uiPriority w:val="99"/>
     <w:semiHidden/>
     <w:rsid w:val="008808F7"/>
@@ -28691,9 +29011,9 @@
       <w:lang w:eastAsia="pt-BR"/>
     </w:rPr>
   </w:style>
-  <w:style w:type="character" w:styleId="HTMLCode">
+  <w:style w:type="character" w:styleId="CdigoHTML">
     <w:name w:val="HTML Code"/>
-    <w:basedOn w:val="DefaultParagraphFont"/>
+    <w:basedOn w:val="Fontepargpadro"/>
     <w:uiPriority w:val="99"/>
     <w:semiHidden/>
     <w:unhideWhenUsed/>
@@ -28706,7 +29026,7 @@
   </w:style>
   <w:style w:type="character" w:customStyle="1" w:styleId="hljs-attr">
     <w:name w:val="hljs-attr"/>
-    <w:basedOn w:val="DefaultParagraphFont"/>
+    <w:basedOn w:val="Fontepargpadro"/>
     <w:rsid w:val="008808F7"/>
   </w:style>
 </w:styles>
@@ -29008,6 +29328,21 @@
 </file>
 
 <file path=customXml/item1.xml><?xml version="1.0" encoding="utf-8"?>
+<p:properties xmlns:p="http://schemas.microsoft.com/office/2006/metadata/properties" xmlns:xsi="http://www.w3.org/2001/XMLSchema-instance" xmlns:pc="http://schemas.microsoft.com/office/infopath/2007/PartnerControls">
+  <documentManagement/>
+</p:properties>
+</file>
+
+<file path=customXml/item2.xml><?xml version="1.0" encoding="utf-8"?>
+<?mso-contentType ?>
+<FormTemplates xmlns="http://schemas.microsoft.com/sharepoint/v3/contenttype/forms">
+  <Display>DocumentLibraryForm</Display>
+  <Edit>DocumentLibraryForm</Edit>
+  <New>DocumentLibraryForm</New>
+</FormTemplates>
+</file>
+
+<file path=customXml/item3.xml><?xml version="1.0" encoding="utf-8"?>
 <ct:contentTypeSchema xmlns:ct="http://schemas.microsoft.com/office/2006/metadata/contentType" xmlns:ma="http://schemas.microsoft.com/office/2006/metadata/properties/metaAttributes" ct:_="" ma:_="" ma:contentTypeName="Document" ma:contentTypeID="0x010100B2DF2DADB7F9C440AB2EAD3EC75B8DB6" ma:contentTypeVersion="12" ma:contentTypeDescription="Create a new document." ma:contentTypeScope="" ma:versionID="33f808da130a4948ee3f59ae73b1e2ab">
   <xsd:schema xmlns:xsd="http://www.w3.org/2001/XMLSchema" xmlns:xs="http://www.w3.org/2001/XMLSchema" xmlns:p="http://schemas.microsoft.com/office/2006/metadata/properties" xmlns:ns2="e448694a-d584-4c32-8a73-b25089e2a9e7" xmlns:ns3="8104680d-40dd-43e9-8d5a-53ba965800ba" targetNamespace="http://schemas.microsoft.com/office/2006/metadata/properties" ma:root="true" ma:fieldsID="6bb43e29c7c880fe89330c466bd310d4" ns2:_="" ns3:_="">
     <xsd:import namespace="e448694a-d584-4c32-8a73-b25089e2a9e7"/>
@@ -29224,26 +29559,28 @@
 </ct:contentTypeSchema>
 </file>
 
-<file path=customXml/item2.xml><?xml version="1.0" encoding="utf-8"?>
-<?mso-contentType ?>
-<FormTemplates xmlns="http://schemas.microsoft.com/sharepoint/v3/contenttype/forms">
-  <Display>DocumentLibraryForm</Display>
-  <Edit>DocumentLibraryForm</Edit>
-  <New>DocumentLibraryForm</New>
-</FormTemplates>
-</file>
-
-<file path=customXml/item3.xml><?xml version="1.0" encoding="utf-8"?>
-<p:properties xmlns:p="http://schemas.microsoft.com/office/2006/metadata/properties" xmlns:xsi="http://www.w3.org/2001/XMLSchema-instance" xmlns:pc="http://schemas.microsoft.com/office/infopath/2007/PartnerControls">
-  <documentManagement/>
-</p:properties>
-</file>
-
 <file path=customXml/item4.xml><?xml version="1.0" encoding="utf-8"?>
 <b:Sources xmlns:b="http://schemas.openxmlformats.org/officeDocument/2006/bibliography" xmlns="http://schemas.openxmlformats.org/officeDocument/2006/bibliography" SelectedStyle="\APASixthEditionOfficeOnline.xsl" StyleName="APA" Version="6"/>
 </file>
 
 <file path=customXml/itemProps1.xml><?xml version="1.0" encoding="utf-8"?>
+<ds:datastoreItem xmlns:ds="http://schemas.openxmlformats.org/officeDocument/2006/customXml" ds:itemID="{A344E661-598C-43A9-8C22-8A1D55333ABE}">
+  <ds:schemaRefs>
+    <ds:schemaRef ds:uri="http://schemas.microsoft.com/office/2006/metadata/properties"/>
+    <ds:schemaRef ds:uri="http://schemas.microsoft.com/office/infopath/2007/PartnerControls"/>
+  </ds:schemaRefs>
+</ds:datastoreItem>
+</file>
+
+<file path=customXml/itemProps2.xml><?xml version="1.0" encoding="utf-8"?>
+<ds:datastoreItem xmlns:ds="http://schemas.openxmlformats.org/officeDocument/2006/customXml" ds:itemID="{08D4D6E1-5723-459A-973B-9608892D7E3C}">
+  <ds:schemaRefs>
+    <ds:schemaRef ds:uri="http://schemas.microsoft.com/sharepoint/v3/contenttype/forms"/>
+  </ds:schemaRefs>
+</ds:datastoreItem>
+</file>
+
+<file path=customXml/itemProps3.xml><?xml version="1.0" encoding="utf-8"?>
 <ds:datastoreItem xmlns:ds="http://schemas.openxmlformats.org/officeDocument/2006/customXml" ds:itemID="{C0E793CD-48F3-4D75-9F8A-F2D779C98AB9}">
   <ds:schemaRefs>
     <ds:schemaRef ds:uri="http://schemas.microsoft.com/office/2006/metadata/contentType"/>
@@ -29262,23 +29599,6 @@
 </ds:datastoreItem>
 </file>
 
-<file path=customXml/itemProps2.xml><?xml version="1.0" encoding="utf-8"?>
-<ds:datastoreItem xmlns:ds="http://schemas.openxmlformats.org/officeDocument/2006/customXml" ds:itemID="{08D4D6E1-5723-459A-973B-9608892D7E3C}">
-  <ds:schemaRefs>
-    <ds:schemaRef ds:uri="http://schemas.microsoft.com/sharepoint/v3/contenttype/forms"/>
-  </ds:schemaRefs>
-</ds:datastoreItem>
-</file>
-
-<file path=customXml/itemProps3.xml><?xml version="1.0" encoding="utf-8"?>
-<ds:datastoreItem xmlns:ds="http://schemas.openxmlformats.org/officeDocument/2006/customXml" ds:itemID="{A344E661-598C-43A9-8C22-8A1D55333ABE}">
-  <ds:schemaRefs>
-    <ds:schemaRef ds:uri="http://schemas.microsoft.com/office/2006/metadata/properties"/>
-    <ds:schemaRef ds:uri="http://schemas.microsoft.com/office/infopath/2007/PartnerControls"/>
-  </ds:schemaRefs>
-</ds:datastoreItem>
-</file>
-
 <file path=customXml/itemProps4.xml><?xml version="1.0" encoding="utf-8"?>
 <ds:datastoreItem xmlns:ds="http://schemas.openxmlformats.org/officeDocument/2006/customXml" ds:itemID="{E2534282-89C5-4C8D-A9AA-AB631858CB7A}">
   <ds:schemaRefs>

</xml_diff>